<commit_message>
Anna: Spülmittel-Versuch Diskussion verbessert
</commit_message>
<xml_diff>
--- a/Versuchsbericht.docx
+++ b/Versuchsbericht.docx
@@ -1,10 +1,10 @@
 
 <file path=word/document.xml><?xml version="1.0" encoding="utf-8"?>
-<w:document xmlns:wpc="http://schemas.microsoft.com/office/word/2010/wordprocessingCanvas" xmlns:cx="http://schemas.microsoft.com/office/drawing/2014/chartex" xmlns:cx1="http://schemas.microsoft.com/office/drawing/2015/9/8/chartex" xmlns:cx2="http://schemas.microsoft.com/office/drawing/2015/10/21/chartex" xmlns:cx3="http://schemas.microsoft.com/office/drawing/2016/5/9/chartex" xmlns:cx4="http://schemas.microsoft.com/office/drawing/2016/5/10/chartex" xmlns:cx5="http://schemas.microsoft.com/office/drawing/2016/5/11/chartex" xmlns:cx6="http://schemas.microsoft.com/office/drawing/2016/5/12/chartex" xmlns:cx7="http://schemas.microsoft.com/office/drawing/2016/5/13/chartex" xmlns:cx8="http://schemas.microsoft.com/office/drawing/2016/5/14/chartex" xmlns:mc="http://schemas.openxmlformats.org/markup-compatibility/2006" xmlns:aink="http://schemas.microsoft.com/office/drawing/2016/ink" xmlns:am3d="http://schemas.microsoft.com/office/drawing/2017/model3d" xmlns:o="urn:schemas-microsoft-com:office:office" xmlns:r="http://schemas.openxmlformats.org/officeDocument/2006/relationships" xmlns:m="http://schemas.openxmlformats.org/officeDocument/2006/math" xmlns:v="urn:schemas-microsoft-com:vml" xmlns:wp14="http://schemas.microsoft.com/office/word/2010/wordprocessingDrawing" xmlns:wp="http://schemas.openxmlformats.org/drawingml/2006/wordprocessingDrawing" xmlns:w10="urn:schemas-microsoft-com:office:word" xmlns:w="http://schemas.openxmlformats.org/wordprocessingml/2006/main" xmlns:w14="http://schemas.microsoft.com/office/word/2010/wordml" xmlns:w15="http://schemas.microsoft.com/office/word/2012/wordml" xmlns:w16cid="http://schemas.microsoft.com/office/word/2016/wordml/cid" xmlns:w16se="http://schemas.microsoft.com/office/word/2015/wordml/symex" xmlns:wpg="http://schemas.microsoft.com/office/word/2010/wordprocessingGroup" xmlns:wpi="http://schemas.microsoft.com/office/word/2010/wordprocessingInk" xmlns:wne="http://schemas.microsoft.com/office/word/2006/wordml" xmlns:wps="http://schemas.microsoft.com/office/word/2010/wordprocessingShape" mc:Ignorable="w14 w15 w16se w16cid wp14">
+<w:document xmlns:wpc="http://schemas.microsoft.com/office/word/2010/wordprocessingCanvas" xmlns:cx="http://schemas.microsoft.com/office/drawing/2014/chartex" xmlns:cx1="http://schemas.microsoft.com/office/drawing/2015/9/8/chartex" xmlns:cx2="http://schemas.microsoft.com/office/drawing/2015/10/21/chartex" xmlns:cx3="http://schemas.microsoft.com/office/drawing/2016/5/9/chartex" xmlns:cx4="http://schemas.microsoft.com/office/drawing/2016/5/10/chartex" xmlns:cx5="http://schemas.microsoft.com/office/drawing/2016/5/11/chartex" xmlns:cx6="http://schemas.microsoft.com/office/drawing/2016/5/12/chartex" xmlns:cx7="http://schemas.microsoft.com/office/drawing/2016/5/13/chartex" xmlns:cx8="http://schemas.microsoft.com/office/drawing/2016/5/14/chartex" xmlns:mc="http://schemas.openxmlformats.org/markup-compatibility/2006" xmlns:aink="http://schemas.microsoft.com/office/drawing/2016/ink" xmlns:am3d="http://schemas.microsoft.com/office/drawing/2017/model3d" xmlns:o="urn:schemas-microsoft-com:office:office" xmlns:r="http://schemas.openxmlformats.org/officeDocument/2006/relationships" xmlns:m="http://schemas.openxmlformats.org/officeDocument/2006/math" xmlns:v="urn:schemas-microsoft-com:vml" xmlns:wp14="http://schemas.microsoft.com/office/word/2010/wordprocessingDrawing" xmlns:wp="http://schemas.openxmlformats.org/drawingml/2006/wordprocessingDrawing" xmlns:w10="urn:schemas-microsoft-com:office:word" xmlns:w="http://schemas.openxmlformats.org/wordprocessingml/2006/main" xmlns:w14="http://schemas.microsoft.com/office/word/2010/wordml" xmlns:w15="http://schemas.microsoft.com/office/word/2012/wordml" xmlns:w16cex="http://schemas.microsoft.com/office/word/2018/wordml/cex" xmlns:w16cid="http://schemas.microsoft.com/office/word/2016/wordml/cid" xmlns:w16="http://schemas.microsoft.com/office/word/2018/wordml" xmlns:w16se="http://schemas.microsoft.com/office/word/2015/wordml/symex" xmlns:wpg="http://schemas.microsoft.com/office/word/2010/wordprocessingGroup" xmlns:wpi="http://schemas.microsoft.com/office/word/2010/wordprocessingInk" xmlns:wne="http://schemas.microsoft.com/office/word/2006/wordml" xmlns:wps="http://schemas.microsoft.com/office/word/2010/wordprocessingShape" mc:Ignorable="w14 w15 w16se w16cid w16 w16cex wp14">
   <w:body>
     <w:p>
       <w:pPr>
-        <w:pStyle w:val="Untertitel"/>
+        <w:pStyle w:val="Subtitle"/>
         <w:rPr>
           <w:b/>
         </w:rPr>
@@ -73,7 +73,7 @@
                         <w:txbxContent>
                           <w:p>
                             <w:pPr>
-                              <w:pStyle w:val="Untertitel"/>
+                              <w:pStyle w:val="Subtitle"/>
                               <w:tabs>
                                 <w:tab w:val="left" w:pos="2835"/>
                               </w:tabs>
@@ -100,7 +100,7 @@
               </wp:anchor>
             </w:drawing>
           </mc:Choice>
-          <mc:Fallback xmlns:w16="http://schemas.microsoft.com/office/word/2018/wordml" xmlns:w16cex="http://schemas.microsoft.com/office/word/2018/wordml/cex">
+          <mc:Fallback>
             <w:pict>
               <v:shapetype w14:anchorId="49438CF8" id="_x0000_t202" coordsize="21600,21600" o:spt="202" path="m,l,21600r21600,l21600,xe">
                 <v:stroke joinstyle="miter"/>
@@ -193,7 +193,7 @@
                         <w:txbxContent>
                           <w:p>
                             <w:pPr>
-                              <w:pStyle w:val="Titel"/>
+                              <w:pStyle w:val="Title"/>
                             </w:pPr>
                             <w:r>
                               <w:t>Bericht zum Versuch 2:</w:t>
@@ -204,7 +204,7 @@
                           </w:p>
                           <w:p>
                             <w:pPr>
-                              <w:pStyle w:val="Titel"/>
+                              <w:pStyle w:val="Title"/>
                             </w:pPr>
                             <w:r>
                               <w:t xml:space="preserve">Bestimmung der </w:t>
@@ -221,7 +221,7 @@
                           </w:p>
                           <w:p>
                             <w:pPr>
-                              <w:pStyle w:val="Untertitel"/>
+                              <w:pStyle w:val="Subtitle"/>
                             </w:pPr>
                           </w:p>
                         </w:txbxContent>
@@ -241,7 +241,7 @@
               </wp:anchor>
             </w:drawing>
           </mc:Choice>
-          <mc:Fallback xmlns:w16="http://schemas.microsoft.com/office/word/2018/wordml" xmlns:w16cex="http://schemas.microsoft.com/office/word/2018/wordml/cex">
+          <mc:Fallback>
             <w:pict>
               <v:shape w14:anchorId="4D683A12" id="Textfeld 1" o:spid="_x0000_s1027" type="#_x0000_t202" style="position:absolute;left:0;text-align:left;margin-left:0;margin-top:0;width:424.6pt;height:368.2pt;z-index:251655168;visibility:visible;mso-wrap-style:square;mso-width-percent:0;mso-height-percent:0;mso-wrap-distance-left:9pt;mso-wrap-distance-top:0;mso-wrap-distance-right:9pt;mso-wrap-distance-bottom:0;mso-position-horizontal:center;mso-position-horizontal-relative:text;mso-position-vertical:absolute;mso-position-vertical-relative:margin;mso-width-percent:0;mso-height-percent:0;mso-width-relative:margin;mso-height-relative:margin;v-text-anchor:middle" o:gfxdata="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" filled="f" stroked="f">
                 <v:textbox inset="0,0,0,0">
@@ -351,7 +351,7 @@
                         <w:txbxContent>
                           <w:p>
                             <w:pPr>
-                              <w:pStyle w:val="Untertitel"/>
+                              <w:pStyle w:val="Subtitle"/>
                               <w:rPr>
                                 <w:b/>
                               </w:rPr>
@@ -365,7 +365,7 @@
                           </w:p>
                           <w:p>
                             <w:pPr>
-                              <w:pStyle w:val="Untertitel"/>
+                              <w:pStyle w:val="Subtitle"/>
                             </w:pPr>
                             <w:r>
                               <w:t>vorgelegt von</w:t>
@@ -373,7 +373,7 @@
                           </w:p>
                           <w:p>
                             <w:pPr>
-                              <w:pStyle w:val="Untertitel"/>
+                              <w:pStyle w:val="Subtitle"/>
                               <w:rPr>
                                 <w:b/>
                                 <w:bCs/>
@@ -389,7 +389,7 @@
                           </w:p>
                           <w:p>
                             <w:pPr>
-                              <w:pStyle w:val="Untertitel"/>
+                              <w:pStyle w:val="Subtitle"/>
                             </w:pPr>
                             <w:r>
                               <w:rPr>
@@ -412,7 +412,7 @@
                           </w:p>
                           <w:p>
                             <w:pPr>
-                              <w:pStyle w:val="Untertitel"/>
+                              <w:pStyle w:val="Subtitle"/>
                               <w:rPr>
                                 <w:b/>
                               </w:rPr>
@@ -462,7 +462,7 @@
               </wp:anchor>
             </w:drawing>
           </mc:Choice>
-          <mc:Fallback xmlns:w16="http://schemas.microsoft.com/office/word/2018/wordml" xmlns:w16cex="http://schemas.microsoft.com/office/word/2018/wordml/cex">
+          <mc:Fallback>
             <w:pict>
               <v:shape w14:anchorId="40EE215B" id="Textfeld 9" o:spid="_x0000_s1028" type="#_x0000_t202" style="position:absolute;left:0;text-align:left;margin-left:0;margin-top:368.55pt;width:425.2pt;height:281.6pt;z-index:251657216;visibility:visible;mso-wrap-style:square;mso-width-percent:0;mso-height-percent:0;mso-wrap-distance-left:9pt;mso-wrap-distance-top:0;mso-wrap-distance-right:9pt;mso-wrap-distance-bottom:0;mso-position-horizontal:center;mso-position-horizontal-relative:text;mso-position-vertical:absolute;mso-position-vertical-relative:margin;mso-width-percent:0;mso-height-percent:0;mso-width-relative:margin;mso-height-relative:margin;v-text-anchor:bottom" o:gfxdata="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" filled="f" stroked="f">
                 <v:textbox inset="0,0,0,0">
@@ -574,7 +574,7 @@
     </w:p>
     <w:p>
       <w:pPr>
-        <w:pStyle w:val="berschrift1"/>
+        <w:pStyle w:val="Heading1"/>
         <w:numPr>
           <w:ilvl w:val="0"/>
           <w:numId w:val="0"/>
@@ -774,7 +774,7 @@
               </wp:anchor>
             </w:drawing>
           </mc:Choice>
-          <mc:Fallback xmlns:w16="http://schemas.microsoft.com/office/word/2018/wordml" xmlns:w16cex="http://schemas.microsoft.com/office/word/2018/wordml/cex">
+          <mc:Fallback>
             <w:pict>
               <v:shapetype w14:anchorId="78A96F89" id="_x0000_t32" coordsize="21600,21600" o:spt="32" o:oned="t" path="m,l21600,21600e" filled="f">
                 <v:path arrowok="t" fillok="f" o:connecttype="none"/>
@@ -844,7 +844,7 @@
               </wp:anchor>
             </w:drawing>
           </mc:Choice>
-          <mc:Fallback xmlns:w16="http://schemas.microsoft.com/office/word/2018/wordml" xmlns:w16cex="http://schemas.microsoft.com/office/word/2018/wordml/cex">
+          <mc:Fallback>
             <w:pict>
               <v:shape w14:anchorId="30D37F6C" id="Straight Arrow Connector 2" o:spid="_x0000_s1026" type="#_x0000_t32" style="position:absolute;margin-left:-42.65pt;margin-top:88.75pt;width:63pt;height:3pt;z-index:251660288;visibility:visible;mso-wrap-style:square;mso-wrap-distance-left:9pt;mso-wrap-distance-top:0;mso-wrap-distance-right:9pt;mso-wrap-distance-bottom:0;mso-position-horizontal:absolute;mso-position-horizontal-relative:text;mso-position-vertical:absolute;mso-position-vertical-relative:text" o:gfxdata="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" strokecolor="#4579b8 [3044]">
                 <v:stroke endarrow="block"/>
@@ -909,19 +909,32 @@
     </w:p>
     <w:p>
       <w:pPr>
-        <w:pStyle w:val="Beschriftung"/>
+        <w:pStyle w:val="Caption"/>
       </w:pPr>
       <w:r>
         <w:t xml:space="preserve">Abbildung </w:t>
       </w:r>
-      <w:fldSimple w:instr=" SEQ Abbildung \* ARABIC ">
-        <w:r>
-          <w:rPr>
-            <w:noProof/>
-          </w:rPr>
-          <w:t>1</w:t>
-        </w:r>
-      </w:fldSimple>
+      <w:r>
+        <w:fldChar w:fldCharType="begin"/>
+      </w:r>
+      <w:r>
+        <w:instrText xml:space="preserve"> SEQ Abbildung \* ARABIC </w:instrText>
+      </w:r>
+      <w:r>
+        <w:fldChar w:fldCharType="separate"/>
+      </w:r>
+      <w:r>
+        <w:rPr>
+          <w:noProof/>
+        </w:rPr>
+        <w:t>1</w:t>
+      </w:r>
+      <w:r>
+        <w:rPr>
+          <w:noProof/>
+        </w:rPr>
+        <w:fldChar w:fldCharType="end"/>
+      </w:r>
       <w:r>
         <w:t>: Dichteermittlung Spülmittel</w:t>
       </w:r>
@@ -1185,7 +1198,7 @@
     </w:p>
     <w:p>
       <w:pPr>
-        <w:pStyle w:val="Beschriftung"/>
+        <w:pStyle w:val="Caption"/>
         <w:jc w:val="center"/>
         <w:rPr>
           <w:sz w:val="18"/>
@@ -1310,7 +1323,7 @@
     </w:p>
     <w:p>
       <w:pPr>
-        <w:pStyle w:val="berschrift1"/>
+        <w:pStyle w:val="Heading1"/>
         <w:numPr>
           <w:ilvl w:val="0"/>
           <w:numId w:val="0"/>
@@ -1329,7 +1342,7 @@
     <w:p/>
     <w:p>
       <w:pPr>
-        <w:pStyle w:val="berschrift1"/>
+        <w:pStyle w:val="Heading1"/>
         <w:numPr>
           <w:ilvl w:val="0"/>
           <w:numId w:val="0"/>
@@ -1342,45 +1355,870 @@
     </w:p>
     <w:p>
       <w:r>
-        <w:t xml:space="preserve">Aufgrund der hohen Schwankungen in dem Aufgabenteil b kann auf kein zuverlässiges Intervall geschlossen werden. </w:t>
-      </w:r>
-      <w:r>
-        <w:t xml:space="preserve">Im Vergleich dazu wurde im Aufgabenteil a eine Unsicherheit über den Mittelwert gebildet, weswegen der </w:t>
-      </w:r>
-      <w:proofErr w:type="spellStart"/>
-      <w:r>
-        <w:t>eta</w:t>
-      </w:r>
-      <w:proofErr w:type="spellEnd"/>
-      <w:r>
-        <w:t xml:space="preserve">-Wert niedriger schwankt. Des Weiteren gelangen die kombinierten Unsicherheitswerte des Aufgabenteils b in den negativen Bereich, weswegen in diesem Versuch keine Unsicherheitswerte von b verwendet werden sollten. Das </w:t>
-      </w:r>
-      <w:proofErr w:type="spellStart"/>
-      <w:r>
-        <w:t>eta</w:t>
-      </w:r>
-      <w:proofErr w:type="spellEnd"/>
-      <w:r>
-        <w:t xml:space="preserve">-Intervall aus dem Aufgabenteil c eignet sich ebenfalls schlecht als Beurteilung der Messunsicherheiten. </w:t>
-      </w:r>
-      <w:r>
-        <w:t xml:space="preserve">Die berechneten Unsicherheiten basieren auf dem Modell der linearen Regression, weswegen die berechneten Werte nicht immer reale Bedingungen miteinschließen. Das </w:t>
-      </w:r>
-      <w:proofErr w:type="spellStart"/>
-      <w:r>
-        <w:t>eta</w:t>
-      </w:r>
-      <w:proofErr w:type="spellEnd"/>
-      <w:r>
-        <w:t>-Intervall a eignet sich als beste Methode zur Bestimmung der Messunsicherheiten, da über mehrere Messungen gemittelt wird und reale Umweltfaktoren die Werte beeinflussen.</w:t>
-      </w:r>
-      <w:r>
-        <w:t xml:space="preserve"> </w:t>
+        <w:t xml:space="preserve">Im Folgenden vergleichen wir die </w:t>
+      </w:r>
+      <w:r>
+        <w:rPr>
+          <w:rFonts w:ascii="GreekC" w:hAnsi="GreekC" w:cs="GreekC"/>
+        </w:rPr>
+        <w:t>h</w:t>
+      </w:r>
+      <w:r>
+        <w:t>-Intervalle der verschiedenen Methoden aus 1a), 1b) und 2.</w:t>
+      </w:r>
+      <w:r>
+        <w:t xml:space="preserve"> Dazu werden die </w:t>
+      </w:r>
+      <w:r>
+        <w:rPr>
+          <w:rFonts w:ascii="GreekC" w:hAnsi="GreekC" w:cs="GreekC"/>
+        </w:rPr>
+        <w:t>h</w:t>
+      </w:r>
+      <w:r>
+        <w:t>-Intervalle in</w:t>
+      </w:r>
+      <w:r>
+        <w:t xml:space="preserve"> folgender</w:t>
+      </w:r>
+      <w:r>
+        <w:t xml:space="preserve"> Tabelle dargestellt.</w:t>
       </w:r>
     </w:p>
     <w:p>
-      <w:r>
-        <w:t>Der gemessene Durchmesser fällt am meisten ins Gewicht, da dieser Wert quadratisch in der Formel ist.</w:t>
+      <w:pPr>
+        <w:pStyle w:val="Caption"/>
+        <w:keepNext/>
+      </w:pPr>
+      <w:r>
+        <w:t xml:space="preserve">Tabelle </w:t>
+      </w:r>
+      <w:fldSimple w:instr=" SEQ Tabelle \* ARABIC ">
+        <w:r>
+          <w:rPr>
+            <w:noProof/>
+          </w:rPr>
+          <w:t>1</w:t>
+        </w:r>
+      </w:fldSimple>
+      <w:r>
+        <w:t xml:space="preserve">: </w:t>
+      </w:r>
+      <w:r>
+        <w:rPr>
+          <w:rFonts w:ascii="GreekC" w:hAnsi="GreekC" w:cs="GreekC"/>
+        </w:rPr>
+        <w:t>h</w:t>
+      </w:r>
+      <w:r>
+        <w:t>-Intervalle der vier verschiedenen Messversuche und Berechnung über Mittelwert (1a), Einzelwerte</w:t>
+      </w:r>
+      <w:r>
+        <w:t xml:space="preserve"> </w:t>
+      </w:r>
+      <w:r>
+        <w:t>(1b) und Lineare Regression</w:t>
+      </w:r>
+      <w:r>
+        <w:t xml:space="preserve"> </w:t>
+      </w:r>
+      <w:r>
+        <w:t>(2)</w:t>
+      </w:r>
+    </w:p>
+    <w:tbl>
+      <w:tblPr>
+        <w:tblStyle w:val="TableGrid0"/>
+        <w:tblW w:w="0" w:type="auto"/>
+        <w:tblLook w:val="04A0" w:firstRow="1" w:lastRow="0" w:firstColumn="1" w:lastColumn="0" w:noHBand="0" w:noVBand="1"/>
+      </w:tblPr>
+      <w:tblGrid>
+        <w:gridCol w:w="1230"/>
+        <w:gridCol w:w="1862"/>
+        <w:gridCol w:w="1931"/>
+        <w:gridCol w:w="1838"/>
+        <w:gridCol w:w="1634"/>
+      </w:tblGrid>
+      <w:tr>
+        <w:tc>
+          <w:tcPr>
+            <w:tcW w:w="1230" w:type="dxa"/>
+          </w:tcPr>
+          <w:p>
+            <w:pPr>
+              <w:rPr>
+                <w:sz w:val="22"/>
+                <w:szCs w:val="22"/>
+              </w:rPr>
+            </w:pPr>
+            <w:r>
+              <w:rPr>
+                <w:rFonts w:ascii="GreekC" w:hAnsi="GreekC" w:cs="GreekC"/>
+                <w:sz w:val="22"/>
+                <w:szCs w:val="22"/>
+              </w:rPr>
+              <w:t>h</w:t>
+            </w:r>
+            <w:r>
+              <w:rPr>
+                <w:sz w:val="22"/>
+                <w:szCs w:val="22"/>
+              </w:rPr>
+              <w:t xml:space="preserve">-Intervall </w:t>
+            </w:r>
+          </w:p>
+        </w:tc>
+        <w:tc>
+          <w:tcPr>
+            <w:tcW w:w="1862" w:type="dxa"/>
+          </w:tcPr>
+          <w:p>
+            <w:pPr>
+              <w:rPr>
+                <w:sz w:val="22"/>
+                <w:szCs w:val="22"/>
+              </w:rPr>
+            </w:pPr>
+            <w:r>
+              <w:rPr>
+                <w:sz w:val="22"/>
+                <w:szCs w:val="22"/>
+              </w:rPr>
+              <w:t>Michael</w:t>
+            </w:r>
+          </w:p>
+        </w:tc>
+        <w:tc>
+          <w:tcPr>
+            <w:tcW w:w="1931" w:type="dxa"/>
+          </w:tcPr>
+          <w:p>
+            <w:pPr>
+              <w:rPr>
+                <w:sz w:val="22"/>
+                <w:szCs w:val="22"/>
+              </w:rPr>
+            </w:pPr>
+            <w:r>
+              <w:rPr>
+                <w:sz w:val="22"/>
+                <w:szCs w:val="22"/>
+              </w:rPr>
+              <w:t>Benjamin</w:t>
+            </w:r>
+          </w:p>
+        </w:tc>
+        <w:tc>
+          <w:tcPr>
+            <w:tcW w:w="1838" w:type="dxa"/>
+          </w:tcPr>
+          <w:p>
+            <w:pPr>
+              <w:rPr>
+                <w:sz w:val="22"/>
+                <w:szCs w:val="22"/>
+              </w:rPr>
+            </w:pPr>
+            <w:r>
+              <w:rPr>
+                <w:sz w:val="22"/>
+                <w:szCs w:val="22"/>
+              </w:rPr>
+              <w:t>Jan</w:t>
+            </w:r>
+          </w:p>
+        </w:tc>
+        <w:tc>
+          <w:tcPr>
+            <w:tcW w:w="1634" w:type="dxa"/>
+          </w:tcPr>
+          <w:p>
+            <w:pPr>
+              <w:rPr>
+                <w:sz w:val="22"/>
+                <w:szCs w:val="22"/>
+              </w:rPr>
+            </w:pPr>
+            <w:r>
+              <w:rPr>
+                <w:sz w:val="22"/>
+                <w:szCs w:val="22"/>
+              </w:rPr>
+              <w:t>Anna</w:t>
+            </w:r>
+          </w:p>
+        </w:tc>
+      </w:tr>
+      <w:tr>
+        <w:tc>
+          <w:tcPr>
+            <w:tcW w:w="1230" w:type="dxa"/>
+          </w:tcPr>
+          <w:p>
+            <w:pPr>
+              <w:rPr>
+                <w:sz w:val="22"/>
+                <w:szCs w:val="22"/>
+              </w:rPr>
+            </w:pPr>
+            <w:r>
+              <w:rPr>
+                <w:sz w:val="22"/>
+                <w:szCs w:val="22"/>
+              </w:rPr>
+              <w:t>1a)</w:t>
+            </w:r>
+          </w:p>
+        </w:tc>
+        <w:tc>
+          <w:tcPr>
+            <w:tcW w:w="1862" w:type="dxa"/>
+          </w:tcPr>
+          <w:p>
+            <w:pPr>
+              <w:rPr>
+                <w:sz w:val="22"/>
+                <w:szCs w:val="22"/>
+              </w:rPr>
+            </w:pPr>
+            <w:r>
+              <w:rPr>
+                <w:sz w:val="22"/>
+                <w:szCs w:val="22"/>
+              </w:rPr>
+              <w:t>[1.1118;1.2952]</w:t>
+            </w:r>
+          </w:p>
+        </w:tc>
+        <w:tc>
+          <w:tcPr>
+            <w:tcW w:w="1931" w:type="dxa"/>
+          </w:tcPr>
+          <w:p>
+            <w:pPr>
+              <w:rPr>
+                <w:sz w:val="22"/>
+                <w:szCs w:val="22"/>
+              </w:rPr>
+            </w:pPr>
+            <w:r>
+              <w:rPr>
+                <w:sz w:val="22"/>
+                <w:szCs w:val="22"/>
+              </w:rPr>
+              <w:t>[1.3324;1.9278]</w:t>
+            </w:r>
+          </w:p>
+        </w:tc>
+        <w:tc>
+          <w:tcPr>
+            <w:tcW w:w="1838" w:type="dxa"/>
+          </w:tcPr>
+          <w:p>
+            <w:pPr>
+              <w:rPr>
+                <w:sz w:val="22"/>
+                <w:szCs w:val="22"/>
+              </w:rPr>
+            </w:pPr>
+            <w:r>
+              <w:rPr>
+                <w:sz w:val="22"/>
+                <w:szCs w:val="22"/>
+              </w:rPr>
+              <w:t>[1.0324;1.4064]</w:t>
+            </w:r>
+          </w:p>
+        </w:tc>
+        <w:tc>
+          <w:tcPr>
+            <w:tcW w:w="1634" w:type="dxa"/>
+          </w:tcPr>
+          <w:p>
+            <w:pPr>
+              <w:rPr>
+                <w:sz w:val="22"/>
+                <w:szCs w:val="22"/>
+              </w:rPr>
+            </w:pPr>
+            <w:r>
+              <w:rPr>
+                <w:sz w:val="22"/>
+                <w:szCs w:val="22"/>
+              </w:rPr>
+              <w:t>[0.4664;0.8082]</w:t>
+            </w:r>
+          </w:p>
+        </w:tc>
+      </w:tr>
+      <w:tr>
+        <w:tc>
+          <w:tcPr>
+            <w:tcW w:w="1230" w:type="dxa"/>
+          </w:tcPr>
+          <w:p>
+            <w:pPr>
+              <w:rPr>
+                <w:sz w:val="22"/>
+                <w:szCs w:val="22"/>
+              </w:rPr>
+            </w:pPr>
+            <w:r>
+              <w:rPr>
+                <w:sz w:val="22"/>
+                <w:szCs w:val="22"/>
+              </w:rPr>
+              <w:t>1b) min</w:t>
+            </w:r>
+          </w:p>
+          <w:p>
+            <w:pPr>
+              <w:rPr>
+                <w:sz w:val="22"/>
+                <w:szCs w:val="22"/>
+              </w:rPr>
+            </w:pPr>
+            <w:r>
+              <w:rPr>
+                <w:sz w:val="22"/>
+                <w:szCs w:val="22"/>
+              </w:rPr>
+              <w:t xml:space="preserve">      max</w:t>
+            </w:r>
+          </w:p>
+        </w:tc>
+        <w:tc>
+          <w:tcPr>
+            <w:tcW w:w="1862" w:type="dxa"/>
+          </w:tcPr>
+          <w:p>
+            <w:pPr>
+              <w:rPr>
+                <w:sz w:val="22"/>
+                <w:szCs w:val="22"/>
+              </w:rPr>
+            </w:pPr>
+            <w:r>
+              <w:rPr>
+                <w:sz w:val="22"/>
+                <w:szCs w:val="22"/>
+              </w:rPr>
+              <w:t>[</w:t>
+            </w:r>
+            <w:r>
+              <w:rPr>
+                <w:sz w:val="22"/>
+                <w:szCs w:val="22"/>
+              </w:rPr>
+              <w:t>0.0928;1.6769</w:t>
+            </w:r>
+            <w:r>
+              <w:rPr>
+                <w:sz w:val="22"/>
+                <w:szCs w:val="22"/>
+              </w:rPr>
+              <w:t>]</w:t>
+            </w:r>
+          </w:p>
+          <w:p>
+            <w:pPr>
+              <w:rPr>
+                <w:sz w:val="22"/>
+                <w:szCs w:val="22"/>
+              </w:rPr>
+            </w:pPr>
+            <w:r>
+              <w:rPr>
+                <w:sz w:val="22"/>
+                <w:szCs w:val="22"/>
+              </w:rPr>
+              <w:t>[-0.2847;3.3571]</w:t>
+            </w:r>
+          </w:p>
+        </w:tc>
+        <w:tc>
+          <w:tcPr>
+            <w:tcW w:w="1931" w:type="dxa"/>
+          </w:tcPr>
+          <w:p>
+            <w:pPr>
+              <w:rPr>
+                <w:sz w:val="22"/>
+                <w:szCs w:val="22"/>
+              </w:rPr>
+            </w:pPr>
+            <w:r>
+              <w:rPr>
+                <w:sz w:val="22"/>
+                <w:szCs w:val="22"/>
+              </w:rPr>
+              <w:t xml:space="preserve">[0.5719;3.3608] </w:t>
+            </w:r>
+          </w:p>
+          <w:p>
+            <w:pPr>
+              <w:rPr>
+                <w:sz w:val="22"/>
+                <w:szCs w:val="22"/>
+              </w:rPr>
+            </w:pPr>
+            <w:r>
+              <w:rPr>
+                <w:sz w:val="22"/>
+                <w:szCs w:val="22"/>
+              </w:rPr>
+              <w:t>[-9.2533;10.3996]</w:t>
+            </w:r>
+          </w:p>
+        </w:tc>
+        <w:tc>
+          <w:tcPr>
+            <w:tcW w:w="1838" w:type="dxa"/>
+          </w:tcPr>
+          <w:p>
+            <w:pPr>
+              <w:rPr>
+                <w:sz w:val="22"/>
+                <w:szCs w:val="22"/>
+              </w:rPr>
+            </w:pPr>
+            <w:r>
+              <w:rPr>
+                <w:sz w:val="22"/>
+                <w:szCs w:val="22"/>
+              </w:rPr>
+              <w:t>[0.2539;0.8075]</w:t>
+            </w:r>
+          </w:p>
+          <w:p>
+            <w:pPr>
+              <w:rPr>
+                <w:sz w:val="22"/>
+                <w:szCs w:val="22"/>
+              </w:rPr>
+            </w:pPr>
+            <w:r>
+              <w:rPr>
+                <w:sz w:val="22"/>
+                <w:szCs w:val="22"/>
+              </w:rPr>
+              <w:t>[-1.8680;6.3370]</w:t>
+            </w:r>
+          </w:p>
+        </w:tc>
+        <w:tc>
+          <w:tcPr>
+            <w:tcW w:w="1634" w:type="dxa"/>
+          </w:tcPr>
+          <w:p>
+            <w:pPr>
+              <w:rPr>
+                <w:sz w:val="22"/>
+                <w:szCs w:val="22"/>
+              </w:rPr>
+            </w:pPr>
+            <w:r>
+              <w:rPr>
+                <w:sz w:val="22"/>
+                <w:szCs w:val="22"/>
+              </w:rPr>
+              <w:t>[0.1904;0.7146]</w:t>
+            </w:r>
+          </w:p>
+          <w:p>
+            <w:pPr>
+              <w:rPr>
+                <w:sz w:val="22"/>
+                <w:szCs w:val="22"/>
+              </w:rPr>
+            </w:pPr>
+            <w:r>
+              <w:rPr>
+                <w:sz w:val="22"/>
+                <w:szCs w:val="22"/>
+              </w:rPr>
+              <w:t>[0.0870;2.7083]</w:t>
+            </w:r>
+          </w:p>
+        </w:tc>
+      </w:tr>
+      <w:tr>
+        <w:tc>
+          <w:tcPr>
+            <w:tcW w:w="1230" w:type="dxa"/>
+          </w:tcPr>
+          <w:p>
+            <w:pPr>
+              <w:rPr>
+                <w:sz w:val="22"/>
+                <w:szCs w:val="22"/>
+              </w:rPr>
+            </w:pPr>
+            <w:r>
+              <w:rPr>
+                <w:sz w:val="22"/>
+                <w:szCs w:val="22"/>
+              </w:rPr>
+              <w:t>2</w:t>
+            </w:r>
+          </w:p>
+        </w:tc>
+        <w:tc>
+          <w:tcPr>
+            <w:tcW w:w="1862" w:type="dxa"/>
+          </w:tcPr>
+          <w:p>
+            <w:pPr>
+              <w:rPr>
+                <w:sz w:val="22"/>
+                <w:szCs w:val="22"/>
+              </w:rPr>
+            </w:pPr>
+            <w:r>
+              <w:rPr>
+                <w:sz w:val="22"/>
+                <w:szCs w:val="22"/>
+              </w:rPr>
+              <w:t>[1.4116,14144]</w:t>
+            </w:r>
+          </w:p>
+        </w:tc>
+        <w:tc>
+          <w:tcPr>
+            <w:tcW w:w="1931" w:type="dxa"/>
+          </w:tcPr>
+          <w:p>
+            <w:pPr>
+              <w:rPr>
+                <w:sz w:val="22"/>
+                <w:szCs w:val="22"/>
+              </w:rPr>
+            </w:pPr>
+            <w:r>
+              <w:rPr>
+                <w:sz w:val="22"/>
+                <w:szCs w:val="22"/>
+              </w:rPr>
+              <w:t>[2.3843;2.3854]</w:t>
+            </w:r>
+          </w:p>
+        </w:tc>
+        <w:tc>
+          <w:tcPr>
+            <w:tcW w:w="1838" w:type="dxa"/>
+          </w:tcPr>
+          <w:p>
+            <w:pPr>
+              <w:rPr>
+                <w:sz w:val="22"/>
+                <w:szCs w:val="22"/>
+              </w:rPr>
+            </w:pPr>
+            <w:r>
+              <w:rPr>
+                <w:sz w:val="22"/>
+                <w:szCs w:val="22"/>
+              </w:rPr>
+              <w:t>[0.5177;0.5204]</w:t>
+            </w:r>
+          </w:p>
+        </w:tc>
+        <w:tc>
+          <w:tcPr>
+            <w:tcW w:w="1634" w:type="dxa"/>
+          </w:tcPr>
+          <w:p>
+            <w:pPr>
+              <w:rPr>
+                <w:sz w:val="22"/>
+                <w:szCs w:val="22"/>
+              </w:rPr>
+            </w:pPr>
+            <w:r>
+              <w:rPr>
+                <w:sz w:val="22"/>
+                <w:szCs w:val="22"/>
+              </w:rPr>
+              <w:t>[0.2716;0.2734]</w:t>
+            </w:r>
+          </w:p>
+        </w:tc>
+      </w:tr>
+    </w:tbl>
+    <w:p/>
+    <w:p>
+      <w:pPr>
+        <w:rPr>
+          <w:sz w:val="22"/>
+          <w:szCs w:val="22"/>
+        </w:rPr>
+      </w:pPr>
+      <w:r>
+        <w:t>Aufgrund der hohen Schwankungen in dem Aufgabenteil b</w:t>
+      </w:r>
+      <w:r>
+        <w:t>)</w:t>
+      </w:r>
+      <w:r>
+        <w:t xml:space="preserve"> der </w:t>
+      </w:r>
+      <w:r>
+        <w:rPr>
+          <w:rFonts w:ascii="GreekC" w:hAnsi="GreekC" w:cs="GreekC"/>
+        </w:rPr>
+        <w:t>h</w:t>
+      </w:r>
+      <w:r>
+        <w:t xml:space="preserve">-Intervalle </w:t>
+      </w:r>
+      <w:r>
+        <w:rPr>
+          <w:szCs w:val="24"/>
+        </w:rPr>
+        <w:t xml:space="preserve">beispielsweise zwischen </w:t>
+      </w:r>
+      <w:r>
+        <w:rPr>
+          <w:szCs w:val="24"/>
+        </w:rPr>
+        <w:t>[-9.2533;10.3996</w:t>
+      </w:r>
+      <w:r>
+        <w:rPr>
+          <w:szCs w:val="24"/>
+        </w:rPr>
+        <w:t>]</w:t>
+      </w:r>
+      <w:r>
+        <w:rPr>
+          <w:szCs w:val="24"/>
+        </w:rPr>
+        <w:t xml:space="preserve"> und </w:t>
+      </w:r>
+      <w:r>
+        <w:rPr>
+          <w:szCs w:val="24"/>
+        </w:rPr>
+        <w:t xml:space="preserve">[0.5719;3.3608] </w:t>
+      </w:r>
+      <w:r>
+        <w:rPr>
+          <w:szCs w:val="24"/>
+        </w:rPr>
+        <w:t>kann</w:t>
+      </w:r>
+      <w:r>
+        <w:t xml:space="preserve"> auf kein zuverlässiges </w:t>
+      </w:r>
+      <w:r>
+        <w:rPr>
+          <w:rFonts w:ascii="GreekC" w:hAnsi="GreekC" w:cs="GreekC"/>
+        </w:rPr>
+        <w:t>h</w:t>
+      </w:r>
+      <w:r>
+        <w:t>-</w:t>
+      </w:r>
+      <w:r>
+        <w:t xml:space="preserve">Intervall geschlossen werden. </w:t>
+      </w:r>
+      <w:r>
+        <w:t>Im Vergleich dazu wurde im Aufgabenteil a</w:t>
+      </w:r>
+      <w:r>
+        <w:t>)</w:t>
+      </w:r>
+      <w:r>
+        <w:t xml:space="preserve"> </w:t>
+      </w:r>
+      <w:r>
+        <w:t>di</w:t>
+      </w:r>
+      <w:r>
+        <w:t>e Unsicherheit über den Mittelwert gebildet, wes</w:t>
+      </w:r>
+      <w:r>
+        <w:t>halb</w:t>
+      </w:r>
+      <w:r>
+        <w:t xml:space="preserve"> d</w:t>
+      </w:r>
+      <w:r>
+        <w:t>as</w:t>
+      </w:r>
+      <w:r>
+        <w:t xml:space="preserve"> </w:t>
+      </w:r>
+      <w:r>
+        <w:t xml:space="preserve">Intervall von </w:t>
+      </w:r>
+      <w:r>
+        <w:rPr>
+          <w:rFonts w:ascii="GreekC" w:hAnsi="GreekC" w:cs="GreekC"/>
+        </w:rPr>
+        <w:t>h</w:t>
+      </w:r>
+      <w:r>
+        <w:t xml:space="preserve"> </w:t>
+      </w:r>
+      <w:r>
+        <w:t>kleiner ist</w:t>
+      </w:r>
+      <w:r>
+        <w:t xml:space="preserve"> </w:t>
+      </w:r>
+      <w:r>
+        <w:rPr>
+          <w:szCs w:val="24"/>
+        </w:rPr>
+        <w:t>[1.3324;1.9278]</w:t>
+      </w:r>
+      <w:r>
+        <w:rPr>
+          <w:szCs w:val="24"/>
+        </w:rPr>
+        <w:t>.</w:t>
+      </w:r>
+      <w:r>
+        <w:rPr>
+          <w:sz w:val="22"/>
+          <w:szCs w:val="22"/>
+        </w:rPr>
+        <w:t xml:space="preserve"> </w:t>
+      </w:r>
+      <w:r>
+        <w:t>Des Weiteren gelangen die kombinierten Unsicherheitswerte des Aufgabenteils b</w:t>
+      </w:r>
+      <w:r>
+        <w:t>)</w:t>
+      </w:r>
+      <w:r>
+        <w:t xml:space="preserve"> in den negativen Bereich, weswegen in diesem Versuch keine Unsicherheitswerte von b</w:t>
+      </w:r>
+      <w:r>
+        <w:t>)</w:t>
+      </w:r>
+      <w:r>
+        <w:t xml:space="preserve"> verwendet werden sollten. Das </w:t>
+      </w:r>
+      <w:r>
+        <w:rPr>
+          <w:rFonts w:ascii="GreekC" w:hAnsi="GreekC" w:cs="GreekC"/>
+        </w:rPr>
+        <w:t>h</w:t>
+      </w:r>
+      <w:r>
+        <w:t>-</w:t>
+      </w:r>
+      <w:r>
+        <w:rPr>
+          <w:szCs w:val="24"/>
+        </w:rPr>
+        <w:t>Intervall</w:t>
+      </w:r>
+      <w:r>
+        <w:rPr>
+          <w:szCs w:val="24"/>
+        </w:rPr>
+        <w:t xml:space="preserve"> </w:t>
+      </w:r>
+      <w:r>
+        <w:rPr>
+          <w:szCs w:val="24"/>
+        </w:rPr>
+        <w:t>[2.3843;2.3854]</w:t>
+      </w:r>
+      <w:r>
+        <w:rPr>
+          <w:szCs w:val="24"/>
+        </w:rPr>
+        <w:t xml:space="preserve"> </w:t>
+      </w:r>
+      <w:r>
+        <w:rPr>
+          <w:szCs w:val="24"/>
+        </w:rPr>
+        <w:t>aus</w:t>
+      </w:r>
+      <w:r>
+        <w:t xml:space="preserve"> dem Aufgabenteil c</w:t>
+      </w:r>
+      <w:r>
+        <w:t>)</w:t>
+      </w:r>
+      <w:r>
+        <w:t xml:space="preserve"> eignet sich ebenfalls schlecht als Beurteilung der Messunsicherheiten</w:t>
+      </w:r>
+      <w:r>
+        <w:t xml:space="preserve">, da es </w:t>
+      </w:r>
+      <w:r>
+        <w:t>sehr klein</w:t>
+      </w:r>
+      <w:r>
+        <w:t xml:space="preserve"> ist</w:t>
+      </w:r>
+      <w:r>
+        <w:t xml:space="preserve">. </w:t>
+      </w:r>
+      <w:r>
+        <w:t xml:space="preserve">Die berechneten Unsicherheiten basieren auf dem Modell der </w:t>
+      </w:r>
+      <w:r>
+        <w:t>L</w:t>
+      </w:r>
+      <w:r>
+        <w:t xml:space="preserve">inearen Regression, weswegen die berechneten Werte nicht immer reale Bedingungen miteinschließen. Das </w:t>
+      </w:r>
+      <w:r>
+        <w:rPr>
+          <w:rFonts w:ascii="GreekC" w:hAnsi="GreekC" w:cs="GreekC"/>
+        </w:rPr>
+        <w:t>h</w:t>
+      </w:r>
+      <w:r>
+        <w:t>-Intervall a</w:t>
+      </w:r>
+      <w:r>
+        <w:t>)</w:t>
+      </w:r>
+      <w:r>
+        <w:t xml:space="preserve"> eignet sich als beste Methode zur Bestimmung der Messunsicherheiten, da über mehrere Messungen gemittelt wird und reale Umweltfaktoren d</w:t>
+      </w:r>
+      <w:r>
+        <w:t>ie</w:t>
+      </w:r>
+      <w:r>
+        <w:t xml:space="preserve"> Werte beeinflussen.</w:t>
+      </w:r>
+      <w:r>
+        <w:t xml:space="preserve"> </w:t>
+      </w:r>
+    </w:p>
+    <w:p>
+      <w:r>
+        <w:t xml:space="preserve">Die Messunsicherheiten der Geschwindigkeit und des Durchmessers beinhalten Ungenauigkeiten. </w:t>
+      </w:r>
+      <w:r>
+        <w:t>Der gemessene Durchmesser fällt</w:t>
+      </w:r>
+      <w:r>
+        <w:t xml:space="preserve"> allerdings</w:t>
+      </w:r>
+      <w:r>
+        <w:t xml:space="preserve"> am meisten ins Gewicht, da dieser Wert quadratisch in d</w:t>
+      </w:r>
+      <w:r>
+        <w:t>ie</w:t>
+      </w:r>
+      <w:r>
+        <w:t xml:space="preserve"> Formel </w:t>
+      </w:r>
+      <w:r>
+        <w:t>eingeht</w:t>
+      </w:r>
+      <w:r>
+        <w:t>.</w:t>
       </w:r>
     </w:p>
     <w:p>
@@ -1558,12 +2396,55 @@
     </w:p>
     <w:p>
       <w:r>
-        <w:t>B -&gt; zusätzliche Unsicherheit, 2 Geraden nicht durch null (Jan + Anna raus)</w:t>
-      </w:r>
-    </w:p>
-    <w:p>
-      <w:r>
-        <w:t xml:space="preserve">Eine weitere nennenswerte Unsicher ist das b in der Formel der linearen Regression. </w:t>
+        <w:t>Außerdem gab es bei den Geraden von Jan und Anna eine systematische Abweichung.</w:t>
+      </w:r>
+      <w:r>
+        <w:t xml:space="preserve"> </w:t>
+      </w:r>
+      <w:r>
+        <w:t>Die Lineare Regression verl</w:t>
+      </w:r>
+      <w:r>
+        <w:t>ä</w:t>
+      </w:r>
+      <w:r>
+        <w:t xml:space="preserve">uft </w:t>
+      </w:r>
+      <w:r>
+        <w:t xml:space="preserve">dort </w:t>
+      </w:r>
+      <w:r>
+        <w:t>nicht durch den Ursprung, daher</w:t>
+      </w:r>
+      <w:r>
+        <w:t xml:space="preserve"> ist d</w:t>
+      </w:r>
+      <w:r>
+        <w:t>er y-Achsenabschnitt</w:t>
+      </w:r>
+      <w:r>
+        <w:t xml:space="preserve"> </w:t>
+      </w:r>
+      <w:r>
+        <w:t>(</w:t>
+      </w:r>
+      <w:r>
+        <w:t xml:space="preserve">Variable </w:t>
+      </w:r>
+      <w:r>
+        <w:t>b)</w:t>
+      </w:r>
+      <w:r>
+        <w:t xml:space="preserve"> in der Formel der linearen Regression</w:t>
+      </w:r>
+      <w:r>
+        <w:t xml:space="preserve"> vorhanden</w:t>
+      </w:r>
+      <w:r>
+        <w:t xml:space="preserve"> und fällt stark ins Gewicht</w:t>
+      </w:r>
+      <w:r>
+        <w:t xml:space="preserve">. </w:t>
       </w:r>
     </w:p>
     <w:p>
@@ -1608,20 +2489,60 @@
         <w:t>Das b wurde zur Vereinfachung der Berechnung</w:t>
       </w:r>
       <w:r>
-        <w:t xml:space="preserve"> weggelassen. Dadurch könnten theoretische Unsicherheiten entstehen, die jedoch in diesem Fall klein sind. </w:t>
+        <w:t xml:space="preserve"> </w:t>
+      </w:r>
+      <w:r>
+        <w:t>bei Michael und Benjamin jedoch vernachlässigt</w:t>
+      </w:r>
+      <w:r>
+        <w:t xml:space="preserve">. Dadurch könnten theoretische Unsicherheiten entstehen, die jedoch in diesem Fall klein sind. </w:t>
       </w:r>
     </w:p>
     <w:p>
       <w:r>
-        <w:t>Des Weiteren wurden die Messgeraden von Jan und Anna weggelassen, da die Messwerte keinen linearen Zusammenhang hatten.</w:t>
+        <w:t>Des Weiteren wurden die Messgeraden von Jan und Anna</w:t>
+      </w:r>
+      <w:r>
+        <w:t xml:space="preserve"> bei den Ergebnissen nicht berücksichtigt</w:t>
+      </w:r>
+      <w:r>
+        <w:t xml:space="preserve">, da die Messwerte keinen linearen Zusammenhang </w:t>
+      </w:r>
+      <w:r>
+        <w:t>aufwiesen</w:t>
+      </w:r>
+      <w:r>
+        <w:t>.</w:t>
       </w:r>
     </w:p>
     <w:p>
       <w:r>
-        <w:t>Abschließend ist zu sagen, dass die Bestimmung der Messunsicherheiten über den Mittelwert für diesen Versuch am besten geeignet ist, da mehrere Werte gemittelt werden .</w:t>
-      </w:r>
-      <w:bookmarkStart w:id="0" w:name="_GoBack"/>
-      <w:bookmarkEnd w:id="0"/>
+        <w:t xml:space="preserve">Abschließend ist zu sagen, dass die Bestimmung der Messunsicherheiten über den Mittelwert für diesen Versuch am besten geeignet ist, da </w:t>
+      </w:r>
+      <w:r>
+        <w:t xml:space="preserve">über </w:t>
+      </w:r>
+      <w:r>
+        <w:t xml:space="preserve">mehrere </w:t>
+      </w:r>
+      <w:r>
+        <w:t>Messw</w:t>
+      </w:r>
+      <w:r>
+        <w:t xml:space="preserve">erte </w:t>
+      </w:r>
+      <w:r>
+        <w:t xml:space="preserve">hinweg </w:t>
+      </w:r>
+      <w:r>
+        <w:t>gemittelt w</w:t>
+      </w:r>
+      <w:r>
+        <w:t>ird</w:t>
+      </w:r>
+      <w:r>
+        <w:t>.</w:t>
+      </w:r>
     </w:p>
     <w:p>
       <w:r>
@@ -1640,7 +2561,7 @@
 </file>
 
 <file path=word/endnotes.xml><?xml version="1.0" encoding="utf-8"?>
-<w:endnotes xmlns:wpc="http://schemas.microsoft.com/office/word/2010/wordprocessingCanvas" xmlns:cx="http://schemas.microsoft.com/office/drawing/2014/chartex" xmlns:cx1="http://schemas.microsoft.com/office/drawing/2015/9/8/chartex" xmlns:cx2="http://schemas.microsoft.com/office/drawing/2015/10/21/chartex" xmlns:cx3="http://schemas.microsoft.com/office/drawing/2016/5/9/chartex" xmlns:cx4="http://schemas.microsoft.com/office/drawing/2016/5/10/chartex" xmlns:cx5="http://schemas.microsoft.com/office/drawing/2016/5/11/chartex" xmlns:cx6="http://schemas.microsoft.com/office/drawing/2016/5/12/chartex" xmlns:cx7="http://schemas.microsoft.com/office/drawing/2016/5/13/chartex" xmlns:cx8="http://schemas.microsoft.com/office/drawing/2016/5/14/chartex" xmlns:mc="http://schemas.openxmlformats.org/markup-compatibility/2006" xmlns:aink="http://schemas.microsoft.com/office/drawing/2016/ink" xmlns:am3d="http://schemas.microsoft.com/office/drawing/2017/model3d" xmlns:o="urn:schemas-microsoft-com:office:office" xmlns:r="http://schemas.openxmlformats.org/officeDocument/2006/relationships" xmlns:m="http://schemas.openxmlformats.org/officeDocument/2006/math" xmlns:v="urn:schemas-microsoft-com:vml" xmlns:wp14="http://schemas.microsoft.com/office/word/2010/wordprocessingDrawing" xmlns:wp="http://schemas.openxmlformats.org/drawingml/2006/wordprocessingDrawing" xmlns:w10="urn:schemas-microsoft-com:office:word" xmlns:w="http://schemas.openxmlformats.org/wordprocessingml/2006/main" xmlns:w14="http://schemas.microsoft.com/office/word/2010/wordml" xmlns:w15="http://schemas.microsoft.com/office/word/2012/wordml" xmlns:w16cid="http://schemas.microsoft.com/office/word/2016/wordml/cid" xmlns:w16se="http://schemas.microsoft.com/office/word/2015/wordml/symex" xmlns:wpg="http://schemas.microsoft.com/office/word/2010/wordprocessingGroup" xmlns:wpi="http://schemas.microsoft.com/office/word/2010/wordprocessingInk" xmlns:wne="http://schemas.microsoft.com/office/word/2006/wordml" xmlns:wps="http://schemas.microsoft.com/office/word/2010/wordprocessingShape" mc:Ignorable="w14 w15 w16se w16cid wp14">
+<w:endnotes xmlns:wpc="http://schemas.microsoft.com/office/word/2010/wordprocessingCanvas" xmlns:cx="http://schemas.microsoft.com/office/drawing/2014/chartex" xmlns:cx1="http://schemas.microsoft.com/office/drawing/2015/9/8/chartex" xmlns:cx2="http://schemas.microsoft.com/office/drawing/2015/10/21/chartex" xmlns:cx3="http://schemas.microsoft.com/office/drawing/2016/5/9/chartex" xmlns:cx4="http://schemas.microsoft.com/office/drawing/2016/5/10/chartex" xmlns:cx5="http://schemas.microsoft.com/office/drawing/2016/5/11/chartex" xmlns:cx6="http://schemas.microsoft.com/office/drawing/2016/5/12/chartex" xmlns:cx7="http://schemas.microsoft.com/office/drawing/2016/5/13/chartex" xmlns:cx8="http://schemas.microsoft.com/office/drawing/2016/5/14/chartex" xmlns:mc="http://schemas.openxmlformats.org/markup-compatibility/2006" xmlns:aink="http://schemas.microsoft.com/office/drawing/2016/ink" xmlns:am3d="http://schemas.microsoft.com/office/drawing/2017/model3d" xmlns:o="urn:schemas-microsoft-com:office:office" xmlns:r="http://schemas.openxmlformats.org/officeDocument/2006/relationships" xmlns:m="http://schemas.openxmlformats.org/officeDocument/2006/math" xmlns:v="urn:schemas-microsoft-com:vml" xmlns:wp14="http://schemas.microsoft.com/office/word/2010/wordprocessingDrawing" xmlns:wp="http://schemas.openxmlformats.org/drawingml/2006/wordprocessingDrawing" xmlns:w10="urn:schemas-microsoft-com:office:word" xmlns:w="http://schemas.openxmlformats.org/wordprocessingml/2006/main" xmlns:w14="http://schemas.microsoft.com/office/word/2010/wordml" xmlns:w15="http://schemas.microsoft.com/office/word/2012/wordml" xmlns:w16cex="http://schemas.microsoft.com/office/word/2018/wordml/cex" xmlns:w16cid="http://schemas.microsoft.com/office/word/2016/wordml/cid" xmlns:w16="http://schemas.microsoft.com/office/word/2018/wordml" xmlns:w16se="http://schemas.microsoft.com/office/word/2015/wordml/symex" xmlns:wpg="http://schemas.microsoft.com/office/word/2010/wordprocessingGroup" xmlns:wpi="http://schemas.microsoft.com/office/word/2010/wordprocessingInk" xmlns:wne="http://schemas.microsoft.com/office/word/2006/wordml" xmlns:wps="http://schemas.microsoft.com/office/word/2010/wordprocessingShape" mc:Ignorable="w14 w15 w16se w16cid w16 w16cex wp14">
   <w:endnote w:type="separator" w:id="-1">
     <w:p>
       <w:pPr>
@@ -1665,7 +2586,7 @@
 </file>
 
 <file path=word/footnotes.xml><?xml version="1.0" encoding="utf-8"?>
-<w:footnotes xmlns:wpc="http://schemas.microsoft.com/office/word/2010/wordprocessingCanvas" xmlns:cx="http://schemas.microsoft.com/office/drawing/2014/chartex" xmlns:cx1="http://schemas.microsoft.com/office/drawing/2015/9/8/chartex" xmlns:cx2="http://schemas.microsoft.com/office/drawing/2015/10/21/chartex" xmlns:cx3="http://schemas.microsoft.com/office/drawing/2016/5/9/chartex" xmlns:cx4="http://schemas.microsoft.com/office/drawing/2016/5/10/chartex" xmlns:cx5="http://schemas.microsoft.com/office/drawing/2016/5/11/chartex" xmlns:cx6="http://schemas.microsoft.com/office/drawing/2016/5/12/chartex" xmlns:cx7="http://schemas.microsoft.com/office/drawing/2016/5/13/chartex" xmlns:cx8="http://schemas.microsoft.com/office/drawing/2016/5/14/chartex" xmlns:mc="http://schemas.openxmlformats.org/markup-compatibility/2006" xmlns:aink="http://schemas.microsoft.com/office/drawing/2016/ink" xmlns:am3d="http://schemas.microsoft.com/office/drawing/2017/model3d" xmlns:o="urn:schemas-microsoft-com:office:office" xmlns:r="http://schemas.openxmlformats.org/officeDocument/2006/relationships" xmlns:m="http://schemas.openxmlformats.org/officeDocument/2006/math" xmlns:v="urn:schemas-microsoft-com:vml" xmlns:wp14="http://schemas.microsoft.com/office/word/2010/wordprocessingDrawing" xmlns:wp="http://schemas.openxmlformats.org/drawingml/2006/wordprocessingDrawing" xmlns:w10="urn:schemas-microsoft-com:office:word" xmlns:w="http://schemas.openxmlformats.org/wordprocessingml/2006/main" xmlns:w14="http://schemas.microsoft.com/office/word/2010/wordml" xmlns:w15="http://schemas.microsoft.com/office/word/2012/wordml" xmlns:w16cid="http://schemas.microsoft.com/office/word/2016/wordml/cid" xmlns:w16se="http://schemas.microsoft.com/office/word/2015/wordml/symex" xmlns:wpg="http://schemas.microsoft.com/office/word/2010/wordprocessingGroup" xmlns:wpi="http://schemas.microsoft.com/office/word/2010/wordprocessingInk" xmlns:wne="http://schemas.microsoft.com/office/word/2006/wordml" xmlns:wps="http://schemas.microsoft.com/office/word/2010/wordprocessingShape" mc:Ignorable="w14 w15 w16se w16cid wp14">
+<w:footnotes xmlns:wpc="http://schemas.microsoft.com/office/word/2010/wordprocessingCanvas" xmlns:cx="http://schemas.microsoft.com/office/drawing/2014/chartex" xmlns:cx1="http://schemas.microsoft.com/office/drawing/2015/9/8/chartex" xmlns:cx2="http://schemas.microsoft.com/office/drawing/2015/10/21/chartex" xmlns:cx3="http://schemas.microsoft.com/office/drawing/2016/5/9/chartex" xmlns:cx4="http://schemas.microsoft.com/office/drawing/2016/5/10/chartex" xmlns:cx5="http://schemas.microsoft.com/office/drawing/2016/5/11/chartex" xmlns:cx6="http://schemas.microsoft.com/office/drawing/2016/5/12/chartex" xmlns:cx7="http://schemas.microsoft.com/office/drawing/2016/5/13/chartex" xmlns:cx8="http://schemas.microsoft.com/office/drawing/2016/5/14/chartex" xmlns:mc="http://schemas.openxmlformats.org/markup-compatibility/2006" xmlns:aink="http://schemas.microsoft.com/office/drawing/2016/ink" xmlns:am3d="http://schemas.microsoft.com/office/drawing/2017/model3d" xmlns:o="urn:schemas-microsoft-com:office:office" xmlns:r="http://schemas.openxmlformats.org/officeDocument/2006/relationships" xmlns:m="http://schemas.openxmlformats.org/officeDocument/2006/math" xmlns:v="urn:schemas-microsoft-com:vml" xmlns:wp14="http://schemas.microsoft.com/office/word/2010/wordprocessingDrawing" xmlns:wp="http://schemas.openxmlformats.org/drawingml/2006/wordprocessingDrawing" xmlns:w10="urn:schemas-microsoft-com:office:word" xmlns:w="http://schemas.openxmlformats.org/wordprocessingml/2006/main" xmlns:w14="http://schemas.microsoft.com/office/word/2010/wordml" xmlns:w15="http://schemas.microsoft.com/office/word/2012/wordml" xmlns:w16cex="http://schemas.microsoft.com/office/word/2018/wordml/cex" xmlns:w16cid="http://schemas.microsoft.com/office/word/2016/wordml/cid" xmlns:w16="http://schemas.microsoft.com/office/word/2018/wordml" xmlns:w16se="http://schemas.microsoft.com/office/word/2015/wordml/symex" xmlns:wpg="http://schemas.microsoft.com/office/word/2010/wordprocessingGroup" xmlns:wpi="http://schemas.microsoft.com/office/word/2010/wordprocessingInk" xmlns:wne="http://schemas.microsoft.com/office/word/2006/wordml" xmlns:wps="http://schemas.microsoft.com/office/word/2010/wordprocessingShape" mc:Ignorable="w14 w15 w16se w16cid w16 w16cex wp14">
   <w:footnote w:type="separator" w:id="-1">
     <w:p>
       <w:pPr>
@@ -1690,7 +2611,7 @@
 </file>
 
 <file path=word/numbering.xml><?xml version="1.0" encoding="utf-8"?>
-<w:numbering xmlns:wpc="http://schemas.microsoft.com/office/word/2010/wordprocessingCanvas" xmlns:cx="http://schemas.microsoft.com/office/drawing/2014/chartex" xmlns:cx1="http://schemas.microsoft.com/office/drawing/2015/9/8/chartex" xmlns:cx2="http://schemas.microsoft.com/office/drawing/2015/10/21/chartex" xmlns:cx3="http://schemas.microsoft.com/office/drawing/2016/5/9/chartex" xmlns:cx4="http://schemas.microsoft.com/office/drawing/2016/5/10/chartex" xmlns:cx5="http://schemas.microsoft.com/office/drawing/2016/5/11/chartex" xmlns:cx6="http://schemas.microsoft.com/office/drawing/2016/5/12/chartex" xmlns:cx7="http://schemas.microsoft.com/office/drawing/2016/5/13/chartex" xmlns:cx8="http://schemas.microsoft.com/office/drawing/2016/5/14/chartex" xmlns:mc="http://schemas.openxmlformats.org/markup-compatibility/2006" xmlns:aink="http://schemas.microsoft.com/office/drawing/2016/ink" xmlns:am3d="http://schemas.microsoft.com/office/drawing/2017/model3d" xmlns:o="urn:schemas-microsoft-com:office:office" xmlns:r="http://schemas.openxmlformats.org/officeDocument/2006/relationships" xmlns:m="http://schemas.openxmlformats.org/officeDocument/2006/math" xmlns:v="urn:schemas-microsoft-com:vml" xmlns:wp14="http://schemas.microsoft.com/office/word/2010/wordprocessingDrawing" xmlns:wp="http://schemas.openxmlformats.org/drawingml/2006/wordprocessingDrawing" xmlns:w10="urn:schemas-microsoft-com:office:word" xmlns:w="http://schemas.openxmlformats.org/wordprocessingml/2006/main" xmlns:w14="http://schemas.microsoft.com/office/word/2010/wordml" xmlns:w15="http://schemas.microsoft.com/office/word/2012/wordml" xmlns:w16cid="http://schemas.microsoft.com/office/word/2016/wordml/cid" xmlns:w16se="http://schemas.microsoft.com/office/word/2015/wordml/symex" xmlns:wpg="http://schemas.microsoft.com/office/word/2010/wordprocessingGroup" xmlns:wpi="http://schemas.microsoft.com/office/word/2010/wordprocessingInk" xmlns:wne="http://schemas.microsoft.com/office/word/2006/wordml" xmlns:wps="http://schemas.microsoft.com/office/word/2010/wordprocessingShape" mc:Ignorable="w14 w15 w16se w16cid wp14">
+<w:numbering xmlns:wpc="http://schemas.microsoft.com/office/word/2010/wordprocessingCanvas" xmlns:cx="http://schemas.microsoft.com/office/drawing/2014/chartex" xmlns:cx1="http://schemas.microsoft.com/office/drawing/2015/9/8/chartex" xmlns:cx2="http://schemas.microsoft.com/office/drawing/2015/10/21/chartex" xmlns:cx3="http://schemas.microsoft.com/office/drawing/2016/5/9/chartex" xmlns:cx4="http://schemas.microsoft.com/office/drawing/2016/5/10/chartex" xmlns:cx5="http://schemas.microsoft.com/office/drawing/2016/5/11/chartex" xmlns:cx6="http://schemas.microsoft.com/office/drawing/2016/5/12/chartex" xmlns:cx7="http://schemas.microsoft.com/office/drawing/2016/5/13/chartex" xmlns:cx8="http://schemas.microsoft.com/office/drawing/2016/5/14/chartex" xmlns:mc="http://schemas.openxmlformats.org/markup-compatibility/2006" xmlns:aink="http://schemas.microsoft.com/office/drawing/2016/ink" xmlns:am3d="http://schemas.microsoft.com/office/drawing/2017/model3d" xmlns:o="urn:schemas-microsoft-com:office:office" xmlns:r="http://schemas.openxmlformats.org/officeDocument/2006/relationships" xmlns:m="http://schemas.openxmlformats.org/officeDocument/2006/math" xmlns:v="urn:schemas-microsoft-com:vml" xmlns:wp14="http://schemas.microsoft.com/office/word/2010/wordprocessingDrawing" xmlns:wp="http://schemas.openxmlformats.org/drawingml/2006/wordprocessingDrawing" xmlns:w10="urn:schemas-microsoft-com:office:word" xmlns:w="http://schemas.openxmlformats.org/wordprocessingml/2006/main" xmlns:w14="http://schemas.microsoft.com/office/word/2010/wordml" xmlns:w15="http://schemas.microsoft.com/office/word/2012/wordml" xmlns:w16cex="http://schemas.microsoft.com/office/word/2018/wordml/cex" xmlns:w16cid="http://schemas.microsoft.com/office/word/2016/wordml/cid" xmlns:w16="http://schemas.microsoft.com/office/word/2018/wordml" xmlns:w16se="http://schemas.microsoft.com/office/word/2015/wordml/symex" xmlns:wpg="http://schemas.microsoft.com/office/word/2010/wordprocessingGroup" xmlns:wpi="http://schemas.microsoft.com/office/word/2010/wordprocessingInk" xmlns:wne="http://schemas.microsoft.com/office/word/2006/wordml" xmlns:wps="http://schemas.microsoft.com/office/word/2010/wordprocessingShape" mc:Ignorable="w14 w15 w16se w16cid w16 w16cex wp14">
   <w:abstractNum w:abstractNumId="0" w15:restartNumberingAfterBreak="0">
     <w:nsid w:val="FFFFFF7C"/>
     <w:multiLevelType w:val="singleLevel"/>
@@ -1698,7 +2619,7 @@
     <w:lvl w:ilvl="0">
       <w:start w:val="1"/>
       <w:numFmt w:val="decimal"/>
-      <w:pStyle w:val="Listennummer5"/>
+      <w:pStyle w:val="ListNumber5"/>
       <w:lvlText w:val="%1."/>
       <w:lvlJc w:val="left"/>
       <w:pPr>
@@ -1716,7 +2637,7 @@
     <w:lvl w:ilvl="0">
       <w:start w:val="1"/>
       <w:numFmt w:val="decimal"/>
-      <w:pStyle w:val="Listennummer4"/>
+      <w:pStyle w:val="ListNumber4"/>
       <w:lvlText w:val="%1."/>
       <w:lvlJc w:val="left"/>
       <w:pPr>
@@ -1734,7 +2655,7 @@
     <w:lvl w:ilvl="0">
       <w:start w:val="1"/>
       <w:numFmt w:val="decimal"/>
-      <w:pStyle w:val="Listennummer3"/>
+      <w:pStyle w:val="ListNumber3"/>
       <w:lvlText w:val="%1."/>
       <w:lvlJc w:val="left"/>
       <w:pPr>
@@ -1752,7 +2673,7 @@
     <w:lvl w:ilvl="0">
       <w:start w:val="1"/>
       <w:numFmt w:val="decimal"/>
-      <w:pStyle w:val="Listennummer2"/>
+      <w:pStyle w:val="ListNumber2"/>
       <w:lvlText w:val="%1."/>
       <w:lvlJc w:val="left"/>
       <w:pPr>
@@ -1770,7 +2691,7 @@
     <w:lvl w:ilvl="0">
       <w:start w:val="1"/>
       <w:numFmt w:val="bullet"/>
-      <w:pStyle w:val="Aufzhlungszeichen5"/>
+      <w:pStyle w:val="ListBullet5"/>
       <w:lvlText w:val=""/>
       <w:lvlJc w:val="left"/>
       <w:pPr>
@@ -1791,7 +2712,7 @@
     <w:lvl w:ilvl="0">
       <w:start w:val="1"/>
       <w:numFmt w:val="bullet"/>
-      <w:pStyle w:val="Aufzhlungszeichen4"/>
+      <w:pStyle w:val="ListBullet4"/>
       <w:lvlText w:val=""/>
       <w:lvlJc w:val="left"/>
       <w:pPr>
@@ -1812,7 +2733,7 @@
     <w:lvl w:ilvl="0">
       <w:start w:val="1"/>
       <w:numFmt w:val="bullet"/>
-      <w:pStyle w:val="Aufzhlungszeichen3"/>
+      <w:pStyle w:val="ListBullet3"/>
       <w:lvlText w:val=""/>
       <w:lvlJc w:val="left"/>
       <w:pPr>
@@ -1833,7 +2754,7 @@
     <w:lvl w:ilvl="0">
       <w:start w:val="1"/>
       <w:numFmt w:val="bullet"/>
-      <w:pStyle w:val="Aufzhlungszeichen2"/>
+      <w:pStyle w:val="ListBullet2"/>
       <w:lvlText w:val=""/>
       <w:lvlJc w:val="left"/>
       <w:pPr>
@@ -1854,7 +2775,7 @@
     <w:lvl w:ilvl="0">
       <w:start w:val="1"/>
       <w:numFmt w:val="decimal"/>
-      <w:pStyle w:val="Listennummer"/>
+      <w:pStyle w:val="ListNumber"/>
       <w:lvlText w:val="%1."/>
       <w:lvlJc w:val="left"/>
       <w:pPr>
@@ -1872,7 +2793,7 @@
     <w:lvl w:ilvl="0">
       <w:start w:val="1"/>
       <w:numFmt w:val="bullet"/>
-      <w:pStyle w:val="Aufzhlungszeichen"/>
+      <w:pStyle w:val="ListBullet"/>
       <w:lvlText w:val=""/>
       <w:lvlJc w:val="left"/>
       <w:pPr>
@@ -2463,7 +3384,7 @@
     <w:lvl w:ilvl="0">
       <w:start w:val="1"/>
       <w:numFmt w:val="decimal"/>
-      <w:pStyle w:val="berschrift1"/>
+      <w:pStyle w:val="Heading1"/>
       <w:lvlText w:val="%1"/>
       <w:lvlJc w:val="left"/>
       <w:pPr>
@@ -2476,7 +3397,7 @@
     <w:lvl w:ilvl="1">
       <w:start w:val="1"/>
       <w:numFmt w:val="decimal"/>
-      <w:pStyle w:val="berschrift2"/>
+      <w:pStyle w:val="Heading2"/>
       <w:lvlText w:val="%1.%2"/>
       <w:lvlJc w:val="left"/>
       <w:pPr>
@@ -2489,7 +3410,7 @@
     <w:lvl w:ilvl="2">
       <w:start w:val="1"/>
       <w:numFmt w:val="decimal"/>
-      <w:pStyle w:val="berschrift3"/>
+      <w:pStyle w:val="Heading3"/>
       <w:lvlText w:val="%1.%2.%3"/>
       <w:lvlJc w:val="left"/>
       <w:pPr>
@@ -2502,7 +3423,7 @@
     <w:lvl w:ilvl="3">
       <w:start w:val="1"/>
       <w:numFmt w:val="decimal"/>
-      <w:pStyle w:val="berschrift4"/>
+      <w:pStyle w:val="Heading4"/>
       <w:lvlText w:val="%1.%2.%3.%4"/>
       <w:lvlJc w:val="left"/>
       <w:pPr>
@@ -2515,7 +3436,7 @@
     <w:lvl w:ilvl="4">
       <w:start w:val="1"/>
       <w:numFmt w:val="decimal"/>
-      <w:pStyle w:val="berschrift5"/>
+      <w:pStyle w:val="Heading5"/>
       <w:lvlText w:val="%1.%2.%3.%4.%5"/>
       <w:lvlJc w:val="left"/>
       <w:pPr>
@@ -2528,7 +3449,7 @@
     <w:lvl w:ilvl="5">
       <w:start w:val="1"/>
       <w:numFmt w:val="decimal"/>
-      <w:pStyle w:val="berschrift6"/>
+      <w:pStyle w:val="Heading6"/>
       <w:lvlText w:val="%1.%2.%3.%4.%5.%6"/>
       <w:lvlJc w:val="left"/>
       <w:pPr>
@@ -2541,7 +3462,7 @@
     <w:lvl w:ilvl="6">
       <w:start w:val="1"/>
       <w:numFmt w:val="decimal"/>
-      <w:pStyle w:val="berschrift7"/>
+      <w:pStyle w:val="Heading7"/>
       <w:lvlText w:val="%1.%2.%3.%4.%5.%6.%7"/>
       <w:lvlJc w:val="left"/>
       <w:pPr>
@@ -2554,7 +3475,7 @@
     <w:lvl w:ilvl="7">
       <w:start w:val="1"/>
       <w:numFmt w:val="decimal"/>
-      <w:pStyle w:val="berschrift8"/>
+      <w:pStyle w:val="Heading8"/>
       <w:lvlText w:val="%1.%2.%3.%4.%5.%6.%7.%8"/>
       <w:lvlJc w:val="left"/>
       <w:pPr>
@@ -2567,7 +3488,7 @@
     <w:lvl w:ilvl="8">
       <w:start w:val="1"/>
       <w:numFmt w:val="decimal"/>
-      <w:pStyle w:val="berschrift9"/>
+      <w:pStyle w:val="Heading9"/>
       <w:lvlText w:val="%1.%2.%3.%4.%5.%6.%7.%8.%9"/>
       <w:lvlJc w:val="left"/>
       <w:pPr>
@@ -2673,7 +3594,7 @@
 </file>
 
 <file path=word/styles.xml><?xml version="1.0" encoding="utf-8"?>
-<w:styles xmlns:mc="http://schemas.openxmlformats.org/markup-compatibility/2006" xmlns:r="http://schemas.openxmlformats.org/officeDocument/2006/relationships" xmlns:w="http://schemas.openxmlformats.org/wordprocessingml/2006/main" xmlns:w14="http://schemas.microsoft.com/office/word/2010/wordml" xmlns:w15="http://schemas.microsoft.com/office/word/2012/wordml" xmlns:w16cid="http://schemas.microsoft.com/office/word/2016/wordml/cid" xmlns:w16se="http://schemas.microsoft.com/office/word/2015/wordml/symex" mc:Ignorable="w14 w15 w16se w16cid">
+<w:styles xmlns:mc="http://schemas.openxmlformats.org/markup-compatibility/2006" xmlns:r="http://schemas.openxmlformats.org/officeDocument/2006/relationships" xmlns:w="http://schemas.openxmlformats.org/wordprocessingml/2006/main" xmlns:w14="http://schemas.microsoft.com/office/word/2010/wordml" xmlns:w15="http://schemas.microsoft.com/office/word/2012/wordml" xmlns:w16cex="http://schemas.microsoft.com/office/word/2018/wordml/cex" xmlns:w16cid="http://schemas.microsoft.com/office/word/2016/wordml/cid" xmlns:w16="http://schemas.microsoft.com/office/word/2018/wordml" xmlns:w16se="http://schemas.microsoft.com/office/word/2015/wordml/symex" mc:Ignorable="w14 w15 w16se w16cid w16 w16cex">
   <w:docDefaults>
     <w:rPrDefault>
       <w:rPr>
@@ -3061,7 +3982,7 @@
     <w:lsdException w:name="Unresolved Mention" w:semiHidden="1" w:unhideWhenUsed="1"/>
     <w:lsdException w:name="Smart Link" w:semiHidden="1" w:unhideWhenUsed="1"/>
   </w:latentStyles>
-  <w:style w:type="paragraph" w:default="1" w:styleId="Standard">
+  <w:style w:type="paragraph" w:default="1" w:styleId="Normal">
     <w:name w:val="Normal"/>
     <w:qFormat/>
     <w:pPr>
@@ -3072,10 +3993,10 @@
       <w:sz w:val="24"/>
     </w:rPr>
   </w:style>
-  <w:style w:type="paragraph" w:styleId="berschrift1">
+  <w:style w:type="paragraph" w:styleId="Heading1">
     <w:name w:val="heading 1"/>
-    <w:basedOn w:val="Standard"/>
-    <w:next w:val="Standard"/>
+    <w:basedOn w:val="Normal"/>
+    <w:next w:val="Normal"/>
     <w:qFormat/>
     <w:pPr>
       <w:keepNext/>
@@ -3100,10 +4021,10 @@
       <w:sz w:val="32"/>
     </w:rPr>
   </w:style>
-  <w:style w:type="paragraph" w:styleId="berschrift2">
+  <w:style w:type="paragraph" w:styleId="Heading2">
     <w:name w:val="heading 2"/>
-    <w:basedOn w:val="berschrift1"/>
-    <w:next w:val="Standard"/>
+    <w:basedOn w:val="Heading1"/>
+    <w:next w:val="Normal"/>
     <w:qFormat/>
     <w:pPr>
       <w:pageBreakBefore w:val="0"/>
@@ -3122,10 +4043,10 @@
       <w:sz w:val="28"/>
     </w:rPr>
   </w:style>
-  <w:style w:type="paragraph" w:styleId="berschrift3">
+  <w:style w:type="paragraph" w:styleId="Heading3">
     <w:name w:val="heading 3"/>
-    <w:basedOn w:val="berschrift2"/>
-    <w:next w:val="Standard"/>
+    <w:basedOn w:val="Heading2"/>
+    <w:next w:val="Normal"/>
     <w:qFormat/>
     <w:pPr>
       <w:numPr>
@@ -3142,10 +4063,10 @@
       <w:sz w:val="24"/>
     </w:rPr>
   </w:style>
-  <w:style w:type="paragraph" w:styleId="berschrift4">
+  <w:style w:type="paragraph" w:styleId="Heading4">
     <w:name w:val="heading 4"/>
-    <w:basedOn w:val="berschrift3"/>
-    <w:next w:val="Standard"/>
+    <w:basedOn w:val="Heading3"/>
+    <w:next w:val="Normal"/>
     <w:qFormat/>
     <w:pPr>
       <w:numPr>
@@ -3162,10 +4083,10 @@
       <w:b w:val="0"/>
     </w:rPr>
   </w:style>
-  <w:style w:type="paragraph" w:styleId="berschrift5">
+  <w:style w:type="paragraph" w:styleId="Heading5">
     <w:name w:val="heading 5"/>
-    <w:basedOn w:val="berschrift4"/>
-    <w:next w:val="Standard"/>
+    <w:basedOn w:val="Heading4"/>
+    <w:next w:val="Normal"/>
     <w:pPr>
       <w:numPr>
         <w:ilvl w:val="4"/>
@@ -3177,10 +4098,10 @@
       <w:outlineLvl w:val="4"/>
     </w:pPr>
   </w:style>
-  <w:style w:type="paragraph" w:styleId="berschrift6">
+  <w:style w:type="paragraph" w:styleId="Heading6">
     <w:name w:val="heading 6"/>
-    <w:basedOn w:val="berschrift5"/>
-    <w:next w:val="Standard"/>
+    <w:basedOn w:val="Heading5"/>
+    <w:next w:val="Normal"/>
     <w:pPr>
       <w:numPr>
         <w:ilvl w:val="5"/>
@@ -3192,10 +4113,10 @@
       <w:outlineLvl w:val="5"/>
     </w:pPr>
   </w:style>
-  <w:style w:type="paragraph" w:styleId="berschrift7">
+  <w:style w:type="paragraph" w:styleId="Heading7">
     <w:name w:val="heading 7"/>
-    <w:basedOn w:val="berschrift6"/>
-    <w:next w:val="Standard"/>
+    <w:basedOn w:val="Heading6"/>
+    <w:next w:val="Normal"/>
     <w:pPr>
       <w:numPr>
         <w:ilvl w:val="6"/>
@@ -3207,10 +4128,10 @@
       <w:outlineLvl w:val="6"/>
     </w:pPr>
   </w:style>
-  <w:style w:type="paragraph" w:styleId="berschrift8">
+  <w:style w:type="paragraph" w:styleId="Heading8">
     <w:name w:val="heading 8"/>
-    <w:basedOn w:val="berschrift7"/>
-    <w:next w:val="Standard"/>
+    <w:basedOn w:val="Heading7"/>
+    <w:next w:val="Normal"/>
     <w:pPr>
       <w:numPr>
         <w:ilvl w:val="7"/>
@@ -3222,10 +4143,10 @@
       <w:outlineLvl w:val="7"/>
     </w:pPr>
   </w:style>
-  <w:style w:type="paragraph" w:styleId="berschrift9">
+  <w:style w:type="paragraph" w:styleId="Heading9">
     <w:name w:val="heading 9"/>
-    <w:basedOn w:val="berschrift8"/>
-    <w:next w:val="Standard"/>
+    <w:basedOn w:val="Heading8"/>
+    <w:next w:val="Normal"/>
     <w:pPr>
       <w:numPr>
         <w:ilvl w:val="8"/>
@@ -3237,13 +4158,13 @@
       <w:outlineLvl w:val="8"/>
     </w:pPr>
   </w:style>
-  <w:style w:type="character" w:default="1" w:styleId="Absatz-Standardschriftart">
+  <w:style w:type="character" w:default="1" w:styleId="DefaultParagraphFont">
     <w:name w:val="Default Paragraph Font"/>
     <w:uiPriority w:val="1"/>
     <w:semiHidden/>
     <w:unhideWhenUsed/>
   </w:style>
-  <w:style w:type="table" w:default="1" w:styleId="NormaleTabelle">
+  <w:style w:type="table" w:default="1" w:styleId="TableNormal">
     <w:name w:val="Normal Table"/>
     <w:uiPriority w:val="99"/>
     <w:semiHidden/>
@@ -3258,13 +4179,13 @@
       </w:tblCellMar>
     </w:tblPr>
   </w:style>
-  <w:style w:type="numbering" w:default="1" w:styleId="KeineListe">
+  <w:style w:type="numbering" w:default="1" w:styleId="NoList">
     <w:name w:val="No List"/>
     <w:uiPriority w:val="99"/>
     <w:semiHidden/>
     <w:unhideWhenUsed/>
   </w:style>
-  <w:style w:type="character" w:styleId="Kommentarzeichen">
+  <w:style w:type="character" w:styleId="CommentReference">
     <w:name w:val="annotation reference"/>
     <w:semiHidden/>
     <w:rPr>
@@ -3279,15 +4200,15 @@
       <w:u w:val="single"/>
     </w:rPr>
   </w:style>
-  <w:style w:type="character" w:styleId="Seitenzahl">
+  <w:style w:type="character" w:styleId="PageNumber">
     <w:name w:val="page number"/>
-    <w:basedOn w:val="Absatz-Standardschriftart"/>
-    <w:semiHidden/>
-  </w:style>
-  <w:style w:type="paragraph" w:styleId="Verzeichnis1">
+    <w:basedOn w:val="DefaultParagraphFont"/>
+    <w:semiHidden/>
+  </w:style>
+  <w:style w:type="paragraph" w:styleId="TOC1">
     <w:name w:val="toc 1"/>
-    <w:basedOn w:val="Standard"/>
-    <w:next w:val="Standard"/>
+    <w:basedOn w:val="Normal"/>
+    <w:next w:val="Normal"/>
     <w:autoRedefine/>
     <w:uiPriority w:val="39"/>
     <w:pPr>
@@ -3303,10 +4224,10 @@
       <w:noProof/>
     </w:rPr>
   </w:style>
-  <w:style w:type="paragraph" w:styleId="Verzeichnis2">
+  <w:style w:type="paragraph" w:styleId="TOC2">
     <w:name w:val="toc 2"/>
-    <w:basedOn w:val="Verzeichnis1"/>
-    <w:next w:val="Standard"/>
+    <w:basedOn w:val="TOC1"/>
+    <w:next w:val="Normal"/>
     <w:autoRedefine/>
     <w:uiPriority w:val="39"/>
     <w:pPr>
@@ -3319,10 +4240,10 @@
       <w:b w:val="0"/>
     </w:rPr>
   </w:style>
-  <w:style w:type="paragraph" w:styleId="Verzeichnis3">
+  <w:style w:type="paragraph" w:styleId="TOC3">
     <w:name w:val="toc 3"/>
-    <w:basedOn w:val="Verzeichnis2"/>
-    <w:next w:val="Standard"/>
+    <w:basedOn w:val="TOC2"/>
+    <w:next w:val="Normal"/>
     <w:autoRedefine/>
     <w:uiPriority w:val="39"/>
     <w:pPr>
@@ -3332,22 +4253,22 @@
       <w:spacing w:before="60"/>
     </w:pPr>
   </w:style>
-  <w:style w:type="paragraph" w:styleId="Umschlagabsenderadresse">
+  <w:style w:type="paragraph" w:styleId="EnvelopeReturn">
     <w:name w:val="envelope return"/>
-    <w:basedOn w:val="Standard"/>
-    <w:semiHidden/>
-  </w:style>
-  <w:style w:type="paragraph" w:styleId="Beschriftung">
+    <w:basedOn w:val="Normal"/>
+    <w:semiHidden/>
+  </w:style>
+  <w:style w:type="paragraph" w:styleId="Caption">
     <w:name w:val="caption"/>
-    <w:basedOn w:val="Standard"/>
-    <w:next w:val="Standard"/>
+    <w:basedOn w:val="Normal"/>
+    <w:next w:val="Normal"/>
     <w:uiPriority w:val="35"/>
     <w:qFormat/>
     <w:pPr>
       <w:spacing w:after="360"/>
     </w:pPr>
   </w:style>
-  <w:style w:type="character" w:styleId="Funotenzeichen">
+  <w:style w:type="character" w:styleId="FootnoteReference">
     <w:name w:val="footnote reference"/>
     <w:semiHidden/>
     <w:rPr>
@@ -3355,10 +4276,10 @@
       <w:vertAlign w:val="superscript"/>
     </w:rPr>
   </w:style>
-  <w:style w:type="paragraph" w:styleId="Sprechblasentext">
+  <w:style w:type="paragraph" w:styleId="BalloonText">
     <w:name w:val="Balloon Text"/>
-    <w:basedOn w:val="Standard"/>
-    <w:link w:val="SprechblasentextZchn"/>
+    <w:basedOn w:val="Normal"/>
+    <w:link w:val="BalloonTextChar"/>
     <w:uiPriority w:val="99"/>
     <w:semiHidden/>
     <w:unhideWhenUsed/>
@@ -3374,7 +4295,7 @@
   </w:style>
   <w:style w:type="paragraph" w:customStyle="1" w:styleId="Computerprogramm">
     <w:name w:val="Computerprogramm"/>
-    <w:basedOn w:val="Standard"/>
+    <w:basedOn w:val="Normal"/>
     <w:qFormat/>
     <w:rsid w:val="006E7126"/>
     <w:pPr>
@@ -3409,10 +4330,10 @@
       <w:sz w:val="20"/>
     </w:rPr>
   </w:style>
-  <w:style w:type="character" w:customStyle="1" w:styleId="SprechblasentextZchn">
-    <w:name w:val="Sprechblasentext Zchn"/>
-    <w:basedOn w:val="Absatz-Standardschriftart"/>
-    <w:link w:val="Sprechblasentext"/>
+  <w:style w:type="character" w:customStyle="1" w:styleId="BalloonTextChar">
+    <w:name w:val="Balloon Text Char"/>
+    <w:basedOn w:val="DefaultParagraphFont"/>
+    <w:link w:val="BalloonText"/>
     <w:uiPriority w:val="99"/>
     <w:semiHidden/>
     <w:rsid w:val="006E7126"/>
@@ -3422,18 +4343,18 @@
       <w:szCs w:val="16"/>
     </w:rPr>
   </w:style>
-  <w:style w:type="paragraph" w:styleId="Literaturverzeichnis">
+  <w:style w:type="paragraph" w:styleId="Bibliography">
     <w:name w:val="Bibliography"/>
-    <w:basedOn w:val="Standard"/>
+    <w:basedOn w:val="Normal"/>
     <w:autoRedefine/>
     <w:qFormat/>
     <w:pPr>
       <w:jc w:val="left"/>
     </w:pPr>
   </w:style>
-  <w:style w:type="paragraph" w:styleId="Funotentext">
+  <w:style w:type="paragraph" w:styleId="FootnoteText">
     <w:name w:val="footnote text"/>
-    <w:basedOn w:val="Standard"/>
+    <w:basedOn w:val="Normal"/>
     <w:semiHidden/>
     <w:pPr>
       <w:tabs>
@@ -3446,9 +4367,9 @@
       <w:sz w:val="20"/>
     </w:rPr>
   </w:style>
-  <w:style w:type="paragraph" w:styleId="Kopfzeile">
+  <w:style w:type="paragraph" w:styleId="Header">
     <w:name w:val="header"/>
-    <w:basedOn w:val="Standard"/>
+    <w:basedOn w:val="Normal"/>
     <w:semiHidden/>
     <w:pPr>
       <w:pBdr>
@@ -3463,10 +4384,10 @@
       <w:sz w:val="20"/>
     </w:rPr>
   </w:style>
-  <w:style w:type="paragraph" w:styleId="Abbildungsverzeichnis">
+  <w:style w:type="paragraph" w:styleId="TableofFigures">
     <w:name w:val="table of figures"/>
-    <w:basedOn w:val="Verzeichnis3"/>
-    <w:next w:val="Standard"/>
+    <w:basedOn w:val="TOC3"/>
+    <w:next w:val="Normal"/>
     <w:autoRedefine/>
     <w:uiPriority w:val="99"/>
     <w:pPr>
@@ -3477,9 +4398,9 @@
       <w:ind w:left="709" w:hanging="709"/>
     </w:pPr>
   </w:style>
-  <w:style w:type="paragraph" w:styleId="Aufzhlungszeichen2">
+  <w:style w:type="paragraph" w:styleId="ListBullet2">
     <w:name w:val="List Bullet 2"/>
-    <w:basedOn w:val="Standard"/>
+    <w:basedOn w:val="Normal"/>
     <w:semiHidden/>
     <w:pPr>
       <w:numPr>
@@ -3494,8 +4415,8 @@
   </w:style>
   <w:style w:type="paragraph" w:customStyle="1" w:styleId="Abbildung">
     <w:name w:val="Abbildung"/>
-    <w:basedOn w:val="Standard"/>
-    <w:next w:val="Beschriftung"/>
+    <w:basedOn w:val="Normal"/>
+    <w:next w:val="Caption"/>
     <w:qFormat/>
     <w:pPr>
       <w:keepNext/>
@@ -3503,9 +4424,9 @@
       <w:jc w:val="center"/>
     </w:pPr>
   </w:style>
-  <w:style w:type="paragraph" w:styleId="Fuzeile">
+  <w:style w:type="paragraph" w:styleId="Footer">
     <w:name w:val="footer"/>
-    <w:basedOn w:val="Standard"/>
+    <w:basedOn w:val="Normal"/>
     <w:semiHidden/>
     <w:pPr>
       <w:tabs>
@@ -3514,9 +4435,9 @@
       </w:tabs>
     </w:pPr>
   </w:style>
-  <w:style w:type="paragraph" w:styleId="Aufzhlungszeichen">
+  <w:style w:type="paragraph" w:styleId="ListBullet">
     <w:name w:val="List Bullet"/>
-    <w:basedOn w:val="Standard"/>
+    <w:basedOn w:val="Normal"/>
     <w:semiHidden/>
     <w:pPr>
       <w:numPr>
@@ -3524,9 +4445,9 @@
       </w:numPr>
     </w:pPr>
   </w:style>
-  <w:style w:type="paragraph" w:styleId="Zitat">
+  <w:style w:type="paragraph" w:styleId="Quote">
     <w:name w:val="Quote"/>
-    <w:basedOn w:val="Standard"/>
+    <w:basedOn w:val="Normal"/>
     <w:qFormat/>
     <w:pPr>
       <w:ind w:left="680" w:right="680"/>
@@ -3535,29 +4456,29 @@
       <w:i/>
     </w:rPr>
   </w:style>
-  <w:style w:type="paragraph" w:styleId="Anrede">
+  <w:style w:type="paragraph" w:styleId="Salutation">
     <w:name w:val="Salutation"/>
-    <w:basedOn w:val="Standard"/>
-    <w:next w:val="Standard"/>
-    <w:semiHidden/>
-  </w:style>
-  <w:style w:type="paragraph" w:styleId="Blocktext">
+    <w:basedOn w:val="Normal"/>
+    <w:next w:val="Normal"/>
+    <w:semiHidden/>
+  </w:style>
+  <w:style w:type="paragraph" w:styleId="BlockText">
     <w:name w:val="Block Text"/>
-    <w:basedOn w:val="Standard"/>
+    <w:basedOn w:val="Normal"/>
     <w:semiHidden/>
     <w:pPr>
       <w:ind w:left="1440" w:right="1440"/>
     </w:pPr>
   </w:style>
-  <w:style w:type="paragraph" w:styleId="Datum">
+  <w:style w:type="paragraph" w:styleId="Date">
     <w:name w:val="Date"/>
-    <w:basedOn w:val="Standard"/>
-    <w:next w:val="Standard"/>
-    <w:semiHidden/>
-  </w:style>
-  <w:style w:type="paragraph" w:styleId="Dokumentstruktur">
+    <w:basedOn w:val="Normal"/>
+    <w:next w:val="Normal"/>
+    <w:semiHidden/>
+  </w:style>
+  <w:style w:type="paragraph" w:styleId="DocumentMap">
     <w:name w:val="Document Map"/>
-    <w:basedOn w:val="Standard"/>
+    <w:basedOn w:val="Normal"/>
     <w:semiHidden/>
     <w:pPr>
       <w:shd w:val="clear" w:color="auto" w:fill="000080"/>
@@ -3566,20 +4487,20 @@
       <w:rFonts w:ascii="Tahoma" w:hAnsi="Tahoma"/>
     </w:rPr>
   </w:style>
-  <w:style w:type="paragraph" w:styleId="Endnotentext">
+  <w:style w:type="paragraph" w:styleId="EndnoteText">
     <w:name w:val="endnote text"/>
-    <w:basedOn w:val="Standard"/>
-    <w:semiHidden/>
-  </w:style>
-  <w:style w:type="paragraph" w:styleId="Fu-Endnotenberschrift">
+    <w:basedOn w:val="Normal"/>
+    <w:semiHidden/>
+  </w:style>
+  <w:style w:type="paragraph" w:styleId="NoteHeading">
     <w:name w:val="Note Heading"/>
-    <w:basedOn w:val="Standard"/>
-    <w:next w:val="Standard"/>
-    <w:semiHidden/>
-  </w:style>
-  <w:style w:type="paragraph" w:styleId="Gruformel">
+    <w:basedOn w:val="Normal"/>
+    <w:next w:val="Normal"/>
+    <w:semiHidden/>
+  </w:style>
+  <w:style w:type="paragraph" w:styleId="Closing">
     <w:name w:val="Closing"/>
-    <w:basedOn w:val="Standard"/>
+    <w:basedOn w:val="Normal"/>
     <w:semiHidden/>
     <w:pPr>
       <w:ind w:left="4252"/>
@@ -3587,8 +4508,8 @@
   </w:style>
   <w:style w:type="paragraph" w:styleId="Index1">
     <w:name w:val="index 1"/>
-    <w:basedOn w:val="Standard"/>
-    <w:next w:val="Standard"/>
+    <w:basedOn w:val="Normal"/>
+    <w:next w:val="Normal"/>
     <w:autoRedefine/>
     <w:uiPriority w:val="99"/>
     <w:semiHidden/>
@@ -3605,8 +4526,8 @@
   </w:style>
   <w:style w:type="paragraph" w:styleId="Index2">
     <w:name w:val="index 2"/>
-    <w:basedOn w:val="Standard"/>
-    <w:next w:val="Standard"/>
+    <w:basedOn w:val="Normal"/>
+    <w:next w:val="Normal"/>
     <w:autoRedefine/>
     <w:semiHidden/>
     <w:pPr>
@@ -3616,8 +4537,8 @@
   </w:style>
   <w:style w:type="paragraph" w:styleId="Index3">
     <w:name w:val="index 3"/>
-    <w:basedOn w:val="Standard"/>
-    <w:next w:val="Standard"/>
+    <w:basedOn w:val="Normal"/>
+    <w:next w:val="Normal"/>
     <w:autoRedefine/>
     <w:semiHidden/>
     <w:pPr>
@@ -3627,8 +4548,8 @@
   </w:style>
   <w:style w:type="paragraph" w:styleId="Index4">
     <w:name w:val="index 4"/>
-    <w:basedOn w:val="Standard"/>
-    <w:next w:val="Standard"/>
+    <w:basedOn w:val="Normal"/>
+    <w:next w:val="Normal"/>
     <w:autoRedefine/>
     <w:semiHidden/>
     <w:pPr>
@@ -3638,8 +4559,8 @@
   </w:style>
   <w:style w:type="paragraph" w:styleId="Index5">
     <w:name w:val="index 5"/>
-    <w:basedOn w:val="Standard"/>
-    <w:next w:val="Standard"/>
+    <w:basedOn w:val="Normal"/>
+    <w:next w:val="Normal"/>
     <w:autoRedefine/>
     <w:semiHidden/>
     <w:pPr>
@@ -3649,8 +4570,8 @@
   </w:style>
   <w:style w:type="paragraph" w:styleId="Index6">
     <w:name w:val="index 6"/>
-    <w:basedOn w:val="Standard"/>
-    <w:next w:val="Standard"/>
+    <w:basedOn w:val="Normal"/>
+    <w:next w:val="Normal"/>
     <w:autoRedefine/>
     <w:semiHidden/>
     <w:pPr>
@@ -3660,8 +4581,8 @@
   </w:style>
   <w:style w:type="paragraph" w:styleId="Index7">
     <w:name w:val="index 7"/>
-    <w:basedOn w:val="Standard"/>
-    <w:next w:val="Standard"/>
+    <w:basedOn w:val="Normal"/>
+    <w:next w:val="Normal"/>
     <w:autoRedefine/>
     <w:semiHidden/>
     <w:pPr>
@@ -3671,8 +4592,8 @@
   </w:style>
   <w:style w:type="paragraph" w:styleId="Index8">
     <w:name w:val="index 8"/>
-    <w:basedOn w:val="Standard"/>
-    <w:next w:val="Standard"/>
+    <w:basedOn w:val="Normal"/>
+    <w:next w:val="Normal"/>
     <w:autoRedefine/>
     <w:semiHidden/>
     <w:pPr>
@@ -3682,8 +4603,8 @@
   </w:style>
   <w:style w:type="paragraph" w:styleId="Index9">
     <w:name w:val="index 9"/>
-    <w:basedOn w:val="Standard"/>
-    <w:next w:val="Standard"/>
+    <w:basedOn w:val="Normal"/>
+    <w:next w:val="Normal"/>
     <w:autoRedefine/>
     <w:semiHidden/>
     <w:pPr>
@@ -3691,104 +4612,104 @@
       <w:ind w:left="1797" w:hanging="198"/>
     </w:pPr>
   </w:style>
-  <w:style w:type="paragraph" w:styleId="Indexberschrift">
+  <w:style w:type="paragraph" w:styleId="IndexHeading">
     <w:name w:val="index heading"/>
-    <w:basedOn w:val="Standard"/>
+    <w:basedOn w:val="Normal"/>
     <w:next w:val="Index1"/>
     <w:semiHidden/>
     <w:rPr>
       <w:b/>
     </w:rPr>
   </w:style>
-  <w:style w:type="paragraph" w:styleId="Kommentartext">
+  <w:style w:type="paragraph" w:styleId="CommentText">
     <w:name w:val="annotation text"/>
-    <w:basedOn w:val="Standard"/>
-    <w:link w:val="KommentartextZchn"/>
-    <w:semiHidden/>
-  </w:style>
-  <w:style w:type="paragraph" w:styleId="Liste">
+    <w:basedOn w:val="Normal"/>
+    <w:link w:val="CommentTextChar"/>
+    <w:semiHidden/>
+  </w:style>
+  <w:style w:type="paragraph" w:styleId="List">
     <w:name w:val="List"/>
-    <w:basedOn w:val="Standard"/>
+    <w:basedOn w:val="Normal"/>
     <w:semiHidden/>
     <w:pPr>
       <w:ind w:left="357" w:hanging="357"/>
     </w:pPr>
   </w:style>
-  <w:style w:type="paragraph" w:styleId="Liste2">
+  <w:style w:type="paragraph" w:styleId="List2">
     <w:name w:val="List 2"/>
-    <w:basedOn w:val="Standard"/>
+    <w:basedOn w:val="Normal"/>
     <w:semiHidden/>
     <w:pPr>
       <w:ind w:left="714" w:hanging="357"/>
     </w:pPr>
   </w:style>
-  <w:style w:type="paragraph" w:styleId="Liste3">
+  <w:style w:type="paragraph" w:styleId="List3">
     <w:name w:val="List 3"/>
-    <w:basedOn w:val="Standard"/>
+    <w:basedOn w:val="Normal"/>
     <w:semiHidden/>
     <w:pPr>
       <w:ind w:left="1077" w:hanging="357"/>
     </w:pPr>
   </w:style>
-  <w:style w:type="paragraph" w:styleId="Liste4">
+  <w:style w:type="paragraph" w:styleId="List4">
     <w:name w:val="List 4"/>
-    <w:basedOn w:val="Standard"/>
+    <w:basedOn w:val="Normal"/>
     <w:semiHidden/>
     <w:pPr>
       <w:ind w:left="1434" w:hanging="357"/>
     </w:pPr>
   </w:style>
-  <w:style w:type="paragraph" w:styleId="Liste5">
+  <w:style w:type="paragraph" w:styleId="List5">
     <w:name w:val="List 5"/>
-    <w:basedOn w:val="Standard"/>
+    <w:basedOn w:val="Normal"/>
     <w:semiHidden/>
     <w:pPr>
       <w:ind w:left="1797" w:hanging="357"/>
     </w:pPr>
   </w:style>
-  <w:style w:type="paragraph" w:styleId="Listenfortsetzung">
+  <w:style w:type="paragraph" w:styleId="ListContinue">
     <w:name w:val="List Continue"/>
-    <w:basedOn w:val="Standard"/>
+    <w:basedOn w:val="Normal"/>
     <w:semiHidden/>
     <w:pPr>
       <w:ind w:left="357"/>
     </w:pPr>
   </w:style>
-  <w:style w:type="paragraph" w:styleId="Listenfortsetzung2">
+  <w:style w:type="paragraph" w:styleId="ListContinue2">
     <w:name w:val="List Continue 2"/>
-    <w:basedOn w:val="Standard"/>
+    <w:basedOn w:val="Normal"/>
     <w:semiHidden/>
     <w:pPr>
       <w:ind w:left="720"/>
     </w:pPr>
   </w:style>
-  <w:style w:type="paragraph" w:styleId="Listenfortsetzung3">
+  <w:style w:type="paragraph" w:styleId="ListContinue3">
     <w:name w:val="List Continue 3"/>
-    <w:basedOn w:val="Standard"/>
+    <w:basedOn w:val="Normal"/>
     <w:semiHidden/>
     <w:pPr>
       <w:ind w:left="1077"/>
     </w:pPr>
   </w:style>
-  <w:style w:type="paragraph" w:styleId="Listenfortsetzung4">
+  <w:style w:type="paragraph" w:styleId="ListContinue4">
     <w:name w:val="List Continue 4"/>
-    <w:basedOn w:val="Standard"/>
+    <w:basedOn w:val="Normal"/>
     <w:semiHidden/>
     <w:pPr>
       <w:ind w:left="1440"/>
     </w:pPr>
   </w:style>
-  <w:style w:type="paragraph" w:styleId="Listenfortsetzung5">
+  <w:style w:type="paragraph" w:styleId="ListContinue5">
     <w:name w:val="List Continue 5"/>
-    <w:basedOn w:val="Standard"/>
+    <w:basedOn w:val="Normal"/>
     <w:semiHidden/>
     <w:pPr>
       <w:ind w:left="1797"/>
     </w:pPr>
   </w:style>
-  <w:style w:type="paragraph" w:styleId="Listennummer">
+  <w:style w:type="paragraph" w:styleId="ListNumber">
     <w:name w:val="List Number"/>
-    <w:basedOn w:val="Standard"/>
+    <w:basedOn w:val="Normal"/>
     <w:semiHidden/>
     <w:pPr>
       <w:numPr>
@@ -3801,9 +4722,9 @@
       <w:ind w:left="357" w:hanging="357"/>
     </w:pPr>
   </w:style>
-  <w:style w:type="paragraph" w:styleId="Listennummer2">
+  <w:style w:type="paragraph" w:styleId="ListNumber2">
     <w:name w:val="List Number 2"/>
-    <w:basedOn w:val="Standard"/>
+    <w:basedOn w:val="Normal"/>
     <w:semiHidden/>
     <w:pPr>
       <w:numPr>
@@ -3816,9 +4737,9 @@
       <w:ind w:left="714" w:hanging="357"/>
     </w:pPr>
   </w:style>
-  <w:style w:type="paragraph" w:styleId="Listennummer3">
+  <w:style w:type="paragraph" w:styleId="ListNumber3">
     <w:name w:val="List Number 3"/>
-    <w:basedOn w:val="Standard"/>
+    <w:basedOn w:val="Normal"/>
     <w:semiHidden/>
     <w:pPr>
       <w:numPr>
@@ -3831,9 +4752,9 @@
       <w:ind w:left="1077" w:hanging="357"/>
     </w:pPr>
   </w:style>
-  <w:style w:type="paragraph" w:styleId="Listennummer4">
+  <w:style w:type="paragraph" w:styleId="ListNumber4">
     <w:name w:val="List Number 4"/>
-    <w:basedOn w:val="Standard"/>
+    <w:basedOn w:val="Normal"/>
     <w:semiHidden/>
     <w:pPr>
       <w:numPr>
@@ -3846,9 +4767,9 @@
       <w:ind w:left="1434" w:hanging="357"/>
     </w:pPr>
   </w:style>
-  <w:style w:type="paragraph" w:styleId="Listennummer5">
+  <w:style w:type="paragraph" w:styleId="ListNumber5">
     <w:name w:val="List Number 5"/>
-    <w:basedOn w:val="Standard"/>
+    <w:basedOn w:val="Normal"/>
     <w:semiHidden/>
     <w:pPr>
       <w:numPr>
@@ -3861,7 +4782,7 @@
       <w:ind w:left="1797" w:hanging="357"/>
     </w:pPr>
   </w:style>
-  <w:style w:type="paragraph" w:styleId="Makrotext">
+  <w:style w:type="paragraph" w:styleId="MacroText">
     <w:name w:val="macro"/>
     <w:semiHidden/>
     <w:pPr>
@@ -3881,9 +4802,9 @@
       <w:rFonts w:ascii="Courier New" w:hAnsi="Courier New"/>
     </w:rPr>
   </w:style>
-  <w:style w:type="paragraph" w:styleId="Nachrichtenkopf">
+  <w:style w:type="paragraph" w:styleId="MessageHeader">
     <w:name w:val="Message Header"/>
-    <w:basedOn w:val="Standard"/>
+    <w:basedOn w:val="Normal"/>
     <w:semiHidden/>
     <w:pPr>
       <w:pBdr>
@@ -3896,41 +4817,41 @@
       <w:ind w:left="1134" w:hanging="1134"/>
     </w:pPr>
   </w:style>
-  <w:style w:type="paragraph" w:styleId="NurText">
+  <w:style w:type="paragraph" w:styleId="PlainText">
     <w:name w:val="Plain Text"/>
-    <w:basedOn w:val="Standard"/>
+    <w:basedOn w:val="Normal"/>
     <w:semiHidden/>
     <w:rPr>
       <w:rFonts w:ascii="Courier New" w:hAnsi="Courier New"/>
     </w:rPr>
   </w:style>
-  <w:style w:type="paragraph" w:styleId="Standardeinzug">
+  <w:style w:type="paragraph" w:styleId="NormalIndent">
     <w:name w:val="Normal Indent"/>
-    <w:basedOn w:val="Standard"/>
+    <w:basedOn w:val="Normal"/>
     <w:semiHidden/>
     <w:pPr>
       <w:ind w:left="708"/>
     </w:pPr>
   </w:style>
-  <w:style w:type="paragraph" w:styleId="Textkrper">
+  <w:style w:type="paragraph" w:styleId="BodyText">
     <w:name w:val="Body Text"/>
-    <w:basedOn w:val="Standard"/>
+    <w:basedOn w:val="Normal"/>
     <w:semiHidden/>
     <w:pPr>
       <w:spacing w:after="120"/>
     </w:pPr>
   </w:style>
-  <w:style w:type="paragraph" w:styleId="Textkrper2">
+  <w:style w:type="paragraph" w:styleId="BodyText2">
     <w:name w:val="Body Text 2"/>
-    <w:basedOn w:val="Standard"/>
+    <w:basedOn w:val="Normal"/>
     <w:semiHidden/>
     <w:pPr>
       <w:spacing w:after="120" w:line="480" w:lineRule="auto"/>
     </w:pPr>
   </w:style>
-  <w:style w:type="paragraph" w:styleId="Textkrper3">
+  <w:style w:type="paragraph" w:styleId="BodyText3">
     <w:name w:val="Body Text 3"/>
-    <w:basedOn w:val="Standard"/>
+    <w:basedOn w:val="Normal"/>
     <w:semiHidden/>
     <w:pPr>
       <w:spacing w:after="120"/>
@@ -3939,27 +4860,27 @@
       <w:sz w:val="16"/>
     </w:rPr>
   </w:style>
-  <w:style w:type="paragraph" w:styleId="Textkrper-Zeileneinzug">
+  <w:style w:type="paragraph" w:styleId="BodyTextIndent">
     <w:name w:val="Body Text Indent"/>
-    <w:basedOn w:val="Standard"/>
+    <w:basedOn w:val="Normal"/>
     <w:semiHidden/>
     <w:pPr>
       <w:spacing w:after="120"/>
       <w:ind w:left="283"/>
     </w:pPr>
   </w:style>
-  <w:style w:type="paragraph" w:styleId="Textkrper-Einzug2">
+  <w:style w:type="paragraph" w:styleId="BodyTextIndent2">
     <w:name w:val="Body Text Indent 2"/>
-    <w:basedOn w:val="Standard"/>
+    <w:basedOn w:val="Normal"/>
     <w:semiHidden/>
     <w:pPr>
       <w:spacing w:after="120" w:line="480" w:lineRule="auto"/>
       <w:ind w:left="283"/>
     </w:pPr>
   </w:style>
-  <w:style w:type="paragraph" w:styleId="Textkrper-Einzug3">
+  <w:style w:type="paragraph" w:styleId="BodyTextIndent3">
     <w:name w:val="Body Text Indent 3"/>
-    <w:basedOn w:val="Standard"/>
+    <w:basedOn w:val="Normal"/>
     <w:semiHidden/>
     <w:pPr>
       <w:spacing w:after="120"/>
@@ -3969,27 +4890,27 @@
       <w:sz w:val="16"/>
     </w:rPr>
   </w:style>
-  <w:style w:type="paragraph" w:styleId="Textkrper-Erstzeileneinzug">
+  <w:style w:type="paragraph" w:styleId="BodyTextFirstIndent">
     <w:name w:val="Body Text First Indent"/>
-    <w:basedOn w:val="Textkrper"/>
+    <w:basedOn w:val="BodyText"/>
     <w:semiHidden/>
     <w:pPr>
       <w:ind w:firstLine="210"/>
     </w:pPr>
   </w:style>
-  <w:style w:type="paragraph" w:styleId="Textkrper-Erstzeileneinzug2">
+  <w:style w:type="paragraph" w:styleId="BodyTextFirstIndent2">
     <w:name w:val="Body Text First Indent 2"/>
-    <w:basedOn w:val="Textkrper-Zeileneinzug"/>
+    <w:basedOn w:val="BodyTextIndent"/>
     <w:semiHidden/>
     <w:pPr>
       <w:ind w:firstLine="210"/>
     </w:pPr>
   </w:style>
-  <w:style w:type="paragraph" w:styleId="Titel">
+  <w:style w:type="paragraph" w:styleId="Title">
     <w:name w:val="Title"/>
-    <w:basedOn w:val="Standard"/>
-    <w:next w:val="Untertitel"/>
-    <w:link w:val="TitelZchn"/>
+    <w:basedOn w:val="Normal"/>
+    <w:next w:val="Subtitle"/>
+    <w:link w:val="TitleChar"/>
     <w:qFormat/>
     <w:rsid w:val="00BF0354"/>
     <w:pPr>
@@ -4004,27 +4925,27 @@
       <w:sz w:val="44"/>
     </w:rPr>
   </w:style>
-  <w:style w:type="paragraph" w:styleId="Umschlagadresse">
+  <w:style w:type="paragraph" w:styleId="EnvelopeAddress">
     <w:name w:val="envelope address"/>
-    <w:basedOn w:val="Standard"/>
+    <w:basedOn w:val="Normal"/>
     <w:semiHidden/>
     <w:pPr>
       <w:framePr w:w="4320" w:h="2160" w:hRule="exact" w:hSpace="141" w:wrap="auto" w:hAnchor="page" w:xAlign="center" w:yAlign="bottom"/>
       <w:ind w:left="1"/>
     </w:pPr>
   </w:style>
-  <w:style w:type="paragraph" w:styleId="Unterschrift">
+  <w:style w:type="paragraph" w:styleId="Signature">
     <w:name w:val="Signature"/>
-    <w:basedOn w:val="Standard"/>
+    <w:basedOn w:val="Normal"/>
     <w:semiHidden/>
     <w:pPr>
       <w:ind w:left="4252"/>
     </w:pPr>
   </w:style>
-  <w:style w:type="paragraph" w:styleId="Untertitel">
+  <w:style w:type="paragraph" w:styleId="Subtitle">
     <w:name w:val="Subtitle"/>
-    <w:basedOn w:val="Standard"/>
-    <w:link w:val="UntertitelZchn"/>
+    <w:basedOn w:val="Normal"/>
+    <w:link w:val="SubtitleChar"/>
     <w:qFormat/>
     <w:rsid w:val="00BA7590"/>
     <w:pPr>
@@ -4037,72 +4958,72 @@
       <w:sz w:val="32"/>
     </w:rPr>
   </w:style>
-  <w:style w:type="paragraph" w:styleId="Verzeichnis4">
+  <w:style w:type="paragraph" w:styleId="TOC4">
     <w:name w:val="toc 4"/>
-    <w:basedOn w:val="Verzeichnis3"/>
-    <w:next w:val="Standard"/>
+    <w:basedOn w:val="TOC3"/>
+    <w:next w:val="Normal"/>
     <w:autoRedefine/>
     <w:semiHidden/>
   </w:style>
-  <w:style w:type="paragraph" w:styleId="Verzeichnis5">
+  <w:style w:type="paragraph" w:styleId="TOC5">
     <w:name w:val="toc 5"/>
-    <w:basedOn w:val="Verzeichnis4"/>
-    <w:next w:val="Standard"/>
+    <w:basedOn w:val="TOC4"/>
+    <w:next w:val="Normal"/>
     <w:autoRedefine/>
     <w:semiHidden/>
   </w:style>
-  <w:style w:type="paragraph" w:styleId="Verzeichnis6">
+  <w:style w:type="paragraph" w:styleId="TOC6">
     <w:name w:val="toc 6"/>
-    <w:basedOn w:val="Verzeichnis5"/>
-    <w:next w:val="Standard"/>
+    <w:basedOn w:val="TOC5"/>
+    <w:next w:val="Normal"/>
     <w:autoRedefine/>
     <w:semiHidden/>
   </w:style>
-  <w:style w:type="paragraph" w:styleId="Verzeichnis7">
+  <w:style w:type="paragraph" w:styleId="TOC7">
     <w:name w:val="toc 7"/>
-    <w:basedOn w:val="Verzeichnis6"/>
-    <w:next w:val="Standard"/>
+    <w:basedOn w:val="TOC6"/>
+    <w:next w:val="Normal"/>
     <w:autoRedefine/>
     <w:semiHidden/>
   </w:style>
-  <w:style w:type="paragraph" w:styleId="Verzeichnis8">
+  <w:style w:type="paragraph" w:styleId="TOC8">
     <w:name w:val="toc 8"/>
-    <w:basedOn w:val="Verzeichnis7"/>
-    <w:next w:val="Standard"/>
+    <w:basedOn w:val="TOC7"/>
+    <w:next w:val="Normal"/>
     <w:autoRedefine/>
     <w:semiHidden/>
   </w:style>
-  <w:style w:type="paragraph" w:styleId="Verzeichnis9">
+  <w:style w:type="paragraph" w:styleId="TOC9">
     <w:name w:val="toc 9"/>
-    <w:basedOn w:val="Verzeichnis8"/>
-    <w:next w:val="Standard"/>
+    <w:basedOn w:val="TOC8"/>
+    <w:next w:val="Normal"/>
     <w:autoRedefine/>
     <w:semiHidden/>
     <w:pPr>
       <w:outlineLvl w:val="8"/>
     </w:pPr>
   </w:style>
-  <w:style w:type="paragraph" w:styleId="RGV-berschrift">
+  <w:style w:type="paragraph" w:styleId="TOAHeading">
     <w:name w:val="toa heading"/>
-    <w:basedOn w:val="Standard"/>
-    <w:next w:val="Standard"/>
+    <w:basedOn w:val="Normal"/>
+    <w:next w:val="Normal"/>
     <w:semiHidden/>
     <w:rPr>
       <w:b/>
     </w:rPr>
   </w:style>
-  <w:style w:type="paragraph" w:styleId="Rechtsgrundlagenverzeichnis">
+  <w:style w:type="paragraph" w:styleId="TableofAuthorities">
     <w:name w:val="table of authorities"/>
-    <w:basedOn w:val="Standard"/>
-    <w:next w:val="Standard"/>
+    <w:basedOn w:val="Normal"/>
+    <w:next w:val="Normal"/>
     <w:semiHidden/>
     <w:pPr>
       <w:ind w:left="200" w:hanging="200"/>
     </w:pPr>
   </w:style>
-  <w:style w:type="paragraph" w:styleId="Aufzhlungszeichen4">
+  <w:style w:type="paragraph" w:styleId="ListBullet4">
     <w:name w:val="List Bullet 4"/>
-    <w:basedOn w:val="Standard"/>
+    <w:basedOn w:val="Normal"/>
     <w:semiHidden/>
     <w:pPr>
       <w:numPr>
@@ -4115,9 +5036,9 @@
       <w:ind w:left="1434" w:hanging="357"/>
     </w:pPr>
   </w:style>
-  <w:style w:type="paragraph" w:styleId="Aufzhlungszeichen5">
+  <w:style w:type="paragraph" w:styleId="ListBullet5">
     <w:name w:val="List Bullet 5"/>
-    <w:basedOn w:val="Standard"/>
+    <w:basedOn w:val="Normal"/>
     <w:semiHidden/>
     <w:pPr>
       <w:numPr>
@@ -4130,9 +5051,9 @@
       <w:ind w:left="1797" w:hanging="357"/>
     </w:pPr>
   </w:style>
-  <w:style w:type="paragraph" w:styleId="Aufzhlungszeichen3">
+  <w:style w:type="paragraph" w:styleId="ListBullet3">
     <w:name w:val="List Bullet 3"/>
-    <w:basedOn w:val="Standard"/>
+    <w:basedOn w:val="Normal"/>
     <w:semiHidden/>
     <w:pPr>
       <w:numPr>
@@ -4147,26 +5068,26 @@
   </w:style>
   <w:style w:type="paragraph" w:customStyle="1" w:styleId="Tabellenberschrift">
     <w:name w:val="Tabellenüberschrift"/>
-    <w:basedOn w:val="Beschriftung"/>
+    <w:basedOn w:val="Caption"/>
     <w:qFormat/>
     <w:pPr>
       <w:keepNext/>
       <w:spacing w:before="480" w:after="0"/>
     </w:pPr>
   </w:style>
-  <w:style w:type="character" w:customStyle="1" w:styleId="UntertitelZchn">
-    <w:name w:val="Untertitel Zchn"/>
-    <w:link w:val="Untertitel"/>
+  <w:style w:type="character" w:customStyle="1" w:styleId="SubtitleChar">
+    <w:name w:val="Subtitle Char"/>
+    <w:link w:val="Subtitle"/>
     <w:rsid w:val="00BA7590"/>
     <w:rPr>
       <w:rFonts w:ascii="Arial" w:hAnsi="Arial"/>
       <w:sz w:val="32"/>
     </w:rPr>
   </w:style>
-  <w:style w:type="character" w:customStyle="1" w:styleId="TitelZchn">
-    <w:name w:val="Titel Zchn"/>
-    <w:basedOn w:val="Absatz-Standardschriftart"/>
-    <w:link w:val="Titel"/>
+  <w:style w:type="character" w:customStyle="1" w:styleId="TitleChar">
+    <w:name w:val="Title Char"/>
+    <w:basedOn w:val="DefaultParagraphFont"/>
+    <w:link w:val="Title"/>
     <w:rsid w:val="00BF0354"/>
     <w:rPr>
       <w:rFonts w:ascii="Arial" w:hAnsi="Arial"/>
@@ -4175,11 +5096,11 @@
       <w:sz w:val="44"/>
     </w:rPr>
   </w:style>
-  <w:style w:type="paragraph" w:styleId="Kommentarthema">
+  <w:style w:type="paragraph" w:styleId="CommentSubject">
     <w:name w:val="annotation subject"/>
-    <w:basedOn w:val="Kommentartext"/>
-    <w:next w:val="Kommentartext"/>
-    <w:link w:val="KommentarthemaZchn"/>
+    <w:basedOn w:val="CommentText"/>
+    <w:next w:val="CommentText"/>
+    <w:link w:val="CommentSubjectChar"/>
     <w:uiPriority w:val="99"/>
     <w:semiHidden/>
     <w:unhideWhenUsed/>
@@ -4193,20 +5114,20 @@
       <w:sz w:val="20"/>
     </w:rPr>
   </w:style>
-  <w:style w:type="character" w:customStyle="1" w:styleId="KommentartextZchn">
-    <w:name w:val="Kommentartext Zchn"/>
-    <w:basedOn w:val="Absatz-Standardschriftart"/>
-    <w:link w:val="Kommentartext"/>
+  <w:style w:type="character" w:customStyle="1" w:styleId="CommentTextChar">
+    <w:name w:val="Comment Text Char"/>
+    <w:basedOn w:val="DefaultParagraphFont"/>
+    <w:link w:val="CommentText"/>
     <w:semiHidden/>
     <w:rsid w:val="00C969F6"/>
     <w:rPr>
       <w:sz w:val="24"/>
     </w:rPr>
   </w:style>
-  <w:style w:type="character" w:customStyle="1" w:styleId="KommentarthemaZchn">
-    <w:name w:val="Kommentarthema Zchn"/>
-    <w:basedOn w:val="KommentartextZchn"/>
-    <w:link w:val="Kommentarthema"/>
+  <w:style w:type="character" w:customStyle="1" w:styleId="CommentSubjectChar">
+    <w:name w:val="Comment Subject Char"/>
+    <w:basedOn w:val="CommentTextChar"/>
+    <w:link w:val="CommentSubject"/>
     <w:uiPriority w:val="99"/>
     <w:semiHidden/>
     <w:rsid w:val="00C969F6"/>
@@ -4216,9 +5137,9 @@
       <w:sz w:val="24"/>
     </w:rPr>
   </w:style>
-  <w:style w:type="character" w:styleId="Platzhaltertext">
+  <w:style w:type="character" w:styleId="PlaceholderText">
     <w:name w:val="Placeholder Text"/>
-    <w:basedOn w:val="Absatz-Standardschriftart"/>
+    <w:basedOn w:val="DefaultParagraphFont"/>
     <w:uiPriority w:val="99"/>
     <w:semiHidden/>
     <w:rsid w:val="00805BC2"/>
@@ -4243,9 +5164,9 @@
       </w:tblCellMar>
     </w:tblPr>
   </w:style>
-  <w:style w:type="table" w:styleId="Tabellenraster">
+  <w:style w:type="table" w:styleId="TableGrid0">
     <w:name w:val="Table Grid"/>
-    <w:basedOn w:val="NormaleTabelle"/>
+    <w:basedOn w:val="TableNormal"/>
     <w:uiPriority w:val="59"/>
     <w:rsid w:val="00FF77B3"/>
     <w:tblPr>

</xml_diff>

<commit_message>
Versuchsbericht eta Symbol in Diskussion
</commit_message>
<xml_diff>
--- a/Versuchsbericht.docx
+++ b/Versuchsbericht.docx
@@ -18,7 +18,7 @@
         <mc:AlternateContent>
           <mc:Choice Requires="wps">
             <w:drawing>
-              <wp:anchor behindDoc="0" distT="0" distB="0" distL="114300" distR="113665" simplePos="0" locked="0" layoutInCell="1" allowOverlap="1" relativeHeight="2" wp14:anchorId="4D683A12">
+              <wp:anchor behindDoc="0" distT="0" distB="0" distL="114300" distR="113030" simplePos="0" locked="0" layoutInCell="1" allowOverlap="1" relativeHeight="2" wp14:anchorId="4D683A12">
                 <wp:simplePos x="0" y="0"/>
                 <wp:positionH relativeFrom="column">
                   <wp:align>center</wp:align>
@@ -26,7 +26,7 @@
                 <wp:positionV relativeFrom="margin">
                   <wp:posOffset>0</wp:posOffset>
                 </wp:positionV>
-                <wp:extent cx="5393055" cy="4676775"/>
+                <wp:extent cx="5393690" cy="4677410"/>
                 <wp:effectExtent l="0" t="0" r="17780" b="10160"/>
                 <wp:wrapNone/>
                 <wp:docPr id="1" name="Textfeld 1"/>
@@ -37,7 +37,7 @@
                       <wps:spPr>
                         <a:xfrm>
                           <a:off x="0" y="0"/>
-                          <a:ext cx="5392440" cy="4676040"/>
+                          <a:ext cx="5393160" cy="4676760"/>
                         </a:xfrm>
                         <a:prstGeom prst="rect">
                           <a:avLst/>
@@ -88,14 +88,10 @@
                           <w:p>
                             <w:pPr>
                               <w:pStyle w:val="Subtitle"/>
-                              <w:rPr>
-                                <w:color w:val="auto"/>
-                              </w:rPr>
+                              <w:rPr/>
                             </w:pPr>
                             <w:r>
-                              <w:rPr>
-                                <w:color w:val="auto"/>
-                              </w:rPr>
+                              <w:rPr/>
                             </w:r>
                           </w:p>
                         </w:txbxContent>
@@ -111,7 +107,7 @@
           </mc:Choice>
           <mc:Fallback>
             <w:pict>
-              <v:rect id="shape_0" ID="Textfeld 1" stroked="f" style="position:absolute;margin-left:0.3pt;margin-top:0pt;width:424.55pt;height:368.15pt;mso-position-horizontal:center;mso-position-vertical-relative:margin" wp14:anchorId="4D683A12">
+              <v:rect id="shape_0" ID="Textfeld 1" stroked="f" style="position:absolute;margin-left:0.25pt;margin-top:0pt;width:424.6pt;height:368.2pt;mso-position-horizontal:center;mso-position-vertical-relative:margin" wp14:anchorId="4D683A12">
                 <w10:wrap type="square"/>
                 <v:fill o:detectmouseclick="t" on="false"/>
                 <v:stroke color="#3465a4" joinstyle="round" endcap="flat"/>
@@ -150,14 +146,10 @@
                     <w:p>
                       <w:pPr>
                         <w:pStyle w:val="Subtitle"/>
-                        <w:rPr>
-                          <w:color w:val="auto"/>
-                        </w:rPr>
+                        <w:rPr/>
                       </w:pPr>
                       <w:r>
-                        <w:rPr>
-                          <w:color w:val="auto"/>
-                        </w:rPr>
+                        <w:rPr/>
                       </w:r>
                     </w:p>
                   </w:txbxContent>
@@ -177,7 +169,7 @@
                 <wp:positionV relativeFrom="margin">
                   <wp:posOffset>4680585</wp:posOffset>
                 </wp:positionV>
-                <wp:extent cx="5400675" cy="3576955"/>
+                <wp:extent cx="5401310" cy="3577590"/>
                 <wp:effectExtent l="0" t="0" r="10795" b="5080"/>
                 <wp:wrapNone/>
                 <wp:docPr id="3" name="Textfeld 9"/>
@@ -188,7 +180,7 @@
                       <wps:spPr>
                         <a:xfrm>
                           <a:off x="0" y="0"/>
-                          <a:ext cx="5400000" cy="3576240"/>
+                          <a:ext cx="5400720" cy="3576960"/>
                         </a:xfrm>
                         <a:prstGeom prst="rect">
                           <a:avLst/>
@@ -275,9 +267,7 @@
                           <w:p>
                             <w:pPr>
                               <w:pStyle w:val="Subtitle"/>
-                              <w:rPr>
-                                <w:color w:val="auto"/>
-                              </w:rPr>
+                              <w:rPr/>
                             </w:pPr>
                             <w:r>
                               <w:rPr>
@@ -301,7 +291,7 @@
           </mc:Choice>
           <mc:Fallback>
             <w:pict>
-              <v:rect id="shape_0" ID="Textfeld 9" stroked="f" style="position:absolute;margin-left:0pt;margin-top:368.55pt;width:425.15pt;height:281.55pt;mso-position-horizontal:center;mso-position-vertical-relative:margin" wp14:anchorId="40EE215B">
+              <v:rect id="shape_0" ID="Textfeld 9" stroked="f" style="position:absolute;margin-left:-0.05pt;margin-top:368.55pt;width:425.2pt;height:281.6pt;mso-position-horizontal:center;mso-position-vertical-relative:margin" wp14:anchorId="40EE215B">
                 <w10:wrap type="square"/>
                 <v:fill o:detectmouseclick="t" on="false"/>
                 <v:stroke color="#3465a4" joinstyle="round" endcap="flat"/>
@@ -376,9 +366,7 @@
                     <w:p>
                       <w:pPr>
                         <w:pStyle w:val="Subtitle"/>
-                        <w:rPr>
-                          <w:color w:val="auto"/>
-                        </w:rPr>
+                        <w:rPr/>
                       </w:pPr>
                       <w:r>
                         <w:rPr>
@@ -406,7 +394,7 @@
                 <wp:positionV relativeFrom="margin">
                   <wp:posOffset>8395970</wp:posOffset>
                 </wp:positionV>
-                <wp:extent cx="5400040" cy="401955"/>
+                <wp:extent cx="5400675" cy="402590"/>
                 <wp:effectExtent l="0" t="0" r="10795" b="17780"/>
                 <wp:wrapNone/>
                 <wp:docPr id="5" name="Textfeld 10"/>
@@ -417,7 +405,7 @@
                       <wps:spPr>
                         <a:xfrm>
                           <a:off x="0" y="0"/>
-                          <a:ext cx="5399280" cy="401400"/>
+                          <a:ext cx="5400000" cy="402120"/>
                         </a:xfrm>
                         <a:prstGeom prst="rect">
                           <a:avLst/>
@@ -442,9 +430,7 @@
                                 <w:tab w:val="left" w:pos="2835" w:leader="none"/>
                               </w:tabs>
                               <w:spacing w:before="0" w:after="0"/>
-                              <w:rPr>
-                                <w:color w:val="auto"/>
-                              </w:rPr>
+                              <w:rPr/>
                             </w:pPr>
                             <w:r>
                               <w:rPr>
@@ -466,7 +452,7 @@
           </mc:Choice>
           <mc:Fallback>
             <w:pict>
-              <v:rect id="shape_0" ID="Textfeld 10" stroked="f" style="position:absolute;margin-left:-14.65pt;margin-top:661.1pt;width:425.1pt;height:31.55pt;mso-position-vertical-relative:margin" wp14:anchorId="49438CF8">
+              <v:rect id="shape_0" ID="Textfeld 10" stroked="f" style="position:absolute;margin-left:-14.65pt;margin-top:661.1pt;width:425.15pt;height:31.6pt;mso-position-vertical-relative:margin" wp14:anchorId="49438CF8">
                 <w10:wrap type="square"/>
                 <v:fill o:detectmouseclick="t" on="false"/>
                 <v:stroke color="#3465a4" joinstyle="round" endcap="flat"/>
@@ -479,9 +465,7 @@
                           <w:tab w:val="left" w:pos="2835" w:leader="none"/>
                         </w:tabs>
                         <w:spacing w:before="0" w:after="0"/>
-                        <w:rPr>
-                          <w:color w:val="auto"/>
-                        </w:rPr>
+                        <w:rPr/>
                       </w:pPr>
                       <w:r>
                         <w:rPr>
@@ -631,7 +615,7 @@
           <mc:Choice Requires="wps">
             <w:drawing>
               <wp:inline distT="0" distB="0" distL="0" distR="0" wp14:anchorId="78CA921A">
-                <wp:extent cx="3467735" cy="2600960"/>
+                <wp:extent cx="3468370" cy="2601595"/>
                 <wp:effectExtent l="0" t="0" r="0" b="0"/>
                 <wp:docPr id="9" name="Picture 1"/>
                 <a:graphic xmlns:a="http://schemas.openxmlformats.org/drawingml/2006/main">
@@ -648,7 +632,7 @@
                       <pic:spPr>
                         <a:xfrm rot="5400000">
                           <a:off x="0" y="0"/>
-                          <a:ext cx="3467160" cy="2600280"/>
+                          <a:ext cx="3467880" cy="2601000"/>
                         </a:xfrm>
                         <a:prstGeom prst="rect">
                           <a:avLst/>
@@ -684,7 +668,7 @@
                 <v:path o:extrusionok="f" gradientshapeok="t" o:connecttype="rect"/>
                 <o:lock v:ext="edit" aspectratio="t"/>
               </v:shapetype>
-              <v:shape id="shape_0" ID="Picture 1" stroked="f" style="position:absolute;margin-left:-34.1pt;margin-top:-238.95pt;width:272.95pt;height:204.7pt;rotation:90;mso-position-vertical:top" wp14:anchorId="78CA921A" type="shapetype_75">
+              <v:shape id="shape_0" ID="Picture 1" stroked="f" style="position:absolute;margin-left:-34.1pt;margin-top:-239pt;width:273pt;height:204.75pt;rotation:90;mso-position-vertical:top" wp14:anchorId="78CA921A" type="shapetype_75">
                 <v:imagedata r:id="rId2" o:detectmouseclick="t"/>
                 <w10:wrap type="none"/>
                 <v:stroke color="#3465a4" joinstyle="round" endcap="flat"/>
@@ -703,7 +687,7 @@
                 <wp:positionV relativeFrom="paragraph">
                   <wp:posOffset>1127125</wp:posOffset>
                 </wp:positionV>
-                <wp:extent cx="800735" cy="38735"/>
+                <wp:extent cx="801370" cy="39370"/>
                 <wp:effectExtent l="0" t="38100" r="38100" b="95250"/>
                 <wp:wrapNone/>
                 <wp:docPr id="7" name="Straight Arrow Connector 2"/>
@@ -714,7 +698,7 @@
                       <wps:spPr>
                         <a:xfrm>
                           <a:off x="0" y="0"/>
-                          <a:ext cx="800280" cy="38160"/>
+                          <a:ext cx="800640" cy="38880"/>
                         </a:xfrm>
                         <a:custGeom>
                           <a:avLst/>
@@ -761,17 +745,7 @@
             </w:drawing>
           </mc:Choice>
           <mc:Fallback>
-            <w:pict>
-              <v:shapetype id="shapetype_32" coordsize="21600,21600" o:spt="32" path="m,l21600,21600nfe">
-                <v:stroke joinstyle="miter"/>
-                <v:path gradientshapeok="t" o:connecttype="rect" textboxrect="0,0,21600,21600"/>
-              </v:shapetype>
-              <v:shape id="shape_0" ID="Straight Arrow Connector 2" stroked="t" style="position:absolute;margin-left:-42.65pt;margin-top:88.75pt;width:62.95pt;height:2.95pt" wp14:anchorId="7653C76A" type="shapetype_32">
-                <w10:wrap type="none"/>
-                <v:fill o:detectmouseclick="t" on="false"/>
-                <v:stroke color="#4a7ebb" weight="9360" endarrow="block" endarrowwidth="medium" endarrowlength="medium" joinstyle="round" endcap="flat"/>
-              </v:shape>
-            </w:pict>
+            <w:pict/>
           </mc:Fallback>
         </mc:AlternateContent>
         <mc:AlternateContent>
@@ -785,7 +759,7 @@
                 <wp:positionV relativeFrom="paragraph">
                   <wp:posOffset>1340485</wp:posOffset>
                 </wp:positionV>
-                <wp:extent cx="800735" cy="38735"/>
+                <wp:extent cx="801370" cy="39370"/>
                 <wp:effectExtent l="0" t="38100" r="38100" b="95250"/>
                 <wp:wrapNone/>
                 <wp:docPr id="8" name="Straight Arrow Connector 3"/>
@@ -796,7 +770,7 @@
                       <wps:spPr>
                         <a:xfrm>
                           <a:off x="0" y="0"/>
-                          <a:ext cx="800280" cy="38160"/>
+                          <a:ext cx="800640" cy="38880"/>
                         </a:xfrm>
                         <a:custGeom>
                           <a:avLst/>
@@ -843,13 +817,7 @@
             </w:drawing>
           </mc:Choice>
           <mc:Fallback>
-            <w:pict>
-              <v:shape id="shape_0" ID="Straight Arrow Connector 3" stroked="t" style="position:absolute;margin-left:-43.25pt;margin-top:105.55pt;width:62.95pt;height:2.95pt" wp14:anchorId="6AD58C32" type="shapetype_32">
-                <w10:wrap type="none"/>
-                <v:fill o:detectmouseclick="t" on="false"/>
-                <v:stroke color="#4a7ebb" weight="9360" endarrow="block" endarrowwidth="medium" endarrowlength="medium" joinstyle="round" endcap="flat"/>
-              </v:shape>
-            </w:pict>
+            <w:pict/>
           </mc:Fallback>
         </mc:AlternateContent>
       </w:r>
@@ -1039,7 +1007,7 @@
       <w:r>
         <w:rPr/>
         <w:drawing>
-          <wp:inline distT="0" distB="0" distL="0" distR="3175">
+          <wp:inline distT="0" distB="0" distL="0" distR="0">
             <wp:extent cx="1997075" cy="3550920"/>
             <wp:effectExtent l="0" t="0" r="0" b="0"/>
             <wp:docPr id="10" name="Picture 4" descr=""/>
@@ -1085,7 +1053,7 @@
       <w:r>
         <w:rPr/>
         <w:drawing>
-          <wp:inline distT="0" distB="0" distL="0" distR="3810">
+          <wp:inline distT="0" distB="0" distL="0" distR="0">
             <wp:extent cx="1996440" cy="3549650"/>
             <wp:effectExtent l="0" t="0" r="0" b="0"/>
             <wp:docPr id="11" name="Picture 5" descr=""/>
@@ -1285,28 +1253,22 @@
       </w:r>
       <w:r>
         <w:rPr>
-          <w:rFonts w:cs="GreekC" w:ascii="GreekC" w:hAnsi="GreekC"/>
-        </w:rPr>
-        <w:t>h</w:t>
-      </w:r>
-      <w:r>
-        <w:rPr/>
-        <w:t>-Intervalle der verschiedenen Methoden aus 1a), 1b) und 2</w:t>
-      </w:r>
-      <w:r>
-        <w:rPr/>
-        <w:t>)</w:t>
-      </w:r>
-      <w:r>
-        <w:rPr/>
-        <w:t xml:space="preserve">. Dazu werden die </w:t>
-      </w:r>
-      <w:r>
-        <w:rPr>
-          <w:rFonts w:cs="GreekC" w:ascii="Times New Roman" w:hAnsi="Times New Roman"/>
+          <w:rFonts w:cs="GreekC"/>
         </w:rPr>
         <w:t>η</w:t>
       </w:r>
+      <w:r>
+        <w:rPr/>
+        <w:t xml:space="preserve">-Intervalle der verschiedenen Methoden aus 1a), 1b) und 2). Dazu werden die </w:t>
+      </w:r>
+      <w:bookmarkStart w:id="0" w:name="__DdeLink__204_639690424"/>
+      <w:r>
+        <w:rPr>
+          <w:rFonts w:cs="GreekC"/>
+        </w:rPr>
+        <w:t>η</w:t>
+      </w:r>
+      <w:bookmarkEnd w:id="0"/>
       <w:r>
         <w:rPr/>
         <w:t>-Intervalle in folgender Tabelle dargestellt.</w:t>
@@ -1348,7 +1310,7 @@
       </w:r>
       <w:r>
         <w:rPr>
-          <w:rFonts w:cs="GreekC" w:ascii="Times New Roman" w:hAnsi="Times New Roman"/>
+          <w:rFonts w:cs="GreekC"/>
         </w:rPr>
         <w:t>η</w:t>
       </w:r>
@@ -1373,9 +1335,9 @@
       </w:tblPr>
       <w:tblGrid>
         <w:gridCol w:w="1230"/>
-        <w:gridCol w:w="1740"/>
+        <w:gridCol w:w="1739"/>
         <w:gridCol w:w="1890"/>
-        <w:gridCol w:w="1800"/>
+        <w:gridCol w:w="1801"/>
         <w:gridCol w:w="1835"/>
       </w:tblGrid>
       <w:tr>
@@ -1394,7 +1356,7 @@
             </w:pPr>
             <w:r>
               <w:rPr>
-                <w:rFonts w:cs="GreekC" w:ascii="Times New Roman" w:hAnsi="Times New Roman"/>
+                <w:rFonts w:cs="GreekC"/>
                 <w:sz w:val="22"/>
                 <w:szCs w:val="22"/>
               </w:rPr>
@@ -1411,7 +1373,7 @@
         </w:tc>
         <w:tc>
           <w:tcPr>
-            <w:tcW w:w="1740" w:type="dxa"/>
+            <w:tcW w:w="1739" w:type="dxa"/>
             <w:tcBorders/>
             <w:shd w:fill="auto" w:val="clear"/>
           </w:tcPr>
@@ -1430,20 +1392,10 @@
                 <w:sz w:val="22"/>
                 <w:szCs w:val="22"/>
               </w:rPr>
-              <w:t xml:space="preserve">Michael </w:t>
+              <w:t xml:space="preserve">Michael in </w:t>
             </w:r>
             <w:r>
-              <w:rPr>
-                <w:sz w:val="22"/>
-                <w:szCs w:val="22"/>
-              </w:rPr>
-              <w:t xml:space="preserve">in </w:t>
-            </w:r>
-            <w:r>
-              <w:rPr>
-                <w:sz w:val="22"/>
-                <w:szCs w:val="22"/>
-              </w:rPr>
+              <w:rPr/>
             </w:r>
             <m:oMath xmlns:m="http://schemas.openxmlformats.org/officeDocument/2006/math">
               <m:f>
@@ -1508,20 +1460,10 @@
                 <w:sz w:val="22"/>
                 <w:szCs w:val="22"/>
               </w:rPr>
-              <w:t xml:space="preserve">Benjamin </w:t>
+              <w:t xml:space="preserve">Benjamin in </w:t>
             </w:r>
             <w:r>
-              <w:rPr>
-                <w:sz w:val="22"/>
-                <w:szCs w:val="22"/>
-              </w:rPr>
-              <w:t xml:space="preserve">in </w:t>
-            </w:r>
-            <w:r>
-              <w:rPr>
-                <w:sz w:val="22"/>
-                <w:szCs w:val="22"/>
-              </w:rPr>
+              <w:rPr/>
             </w:r>
             <m:oMath xmlns:m="http://schemas.openxmlformats.org/officeDocument/2006/math">
               <m:f>
@@ -1571,7 +1513,7 @@
         </w:tc>
         <w:tc>
           <w:tcPr>
-            <w:tcW w:w="1800" w:type="dxa"/>
+            <w:tcW w:w="1801" w:type="dxa"/>
             <w:tcBorders/>
             <w:shd w:fill="auto" w:val="clear"/>
           </w:tcPr>
@@ -1586,20 +1528,10 @@
                 <w:sz w:val="22"/>
                 <w:szCs w:val="22"/>
               </w:rPr>
-              <w:t xml:space="preserve">Jan </w:t>
+              <w:t xml:space="preserve">Jan in </w:t>
             </w:r>
             <w:r>
-              <w:rPr>
-                <w:sz w:val="22"/>
-                <w:szCs w:val="22"/>
-              </w:rPr>
-              <w:t xml:space="preserve">in </w:t>
-            </w:r>
-            <w:r>
-              <w:rPr>
-                <w:sz w:val="22"/>
-                <w:szCs w:val="22"/>
-              </w:rPr>
+              <w:rPr/>
             </w:r>
             <m:oMath xmlns:m="http://schemas.openxmlformats.org/officeDocument/2006/math">
               <m:f>
@@ -1664,20 +1596,10 @@
                 <w:sz w:val="22"/>
                 <w:szCs w:val="22"/>
               </w:rPr>
-              <w:t xml:space="preserve">Anna </w:t>
+              <w:t xml:space="preserve">Anna in </w:t>
             </w:r>
             <w:r>
-              <w:rPr>
-                <w:sz w:val="22"/>
-                <w:szCs w:val="22"/>
-              </w:rPr>
-              <w:t xml:space="preserve">in </w:t>
-            </w:r>
-            <w:r>
-              <w:rPr>
-                <w:sz w:val="22"/>
-                <w:szCs w:val="22"/>
-              </w:rPr>
+              <w:rPr/>
             </w:r>
             <m:oMath xmlns:m="http://schemas.openxmlformats.org/officeDocument/2006/math">
               <m:f>
@@ -1758,7 +1680,7 @@
         </w:tc>
         <w:tc>
           <w:tcPr>
-            <w:tcW w:w="1740" w:type="dxa"/>
+            <w:tcW w:w="1739" w:type="dxa"/>
             <w:tcBorders/>
             <w:shd w:fill="auto" w:val="clear"/>
           </w:tcPr>
@@ -1814,7 +1736,7 @@
         </w:tc>
         <w:tc>
           <w:tcPr>
-            <w:tcW w:w="1800" w:type="dxa"/>
+            <w:tcW w:w="1801" w:type="dxa"/>
             <w:tcBorders/>
             <w:shd w:fill="auto" w:val="clear"/>
           </w:tcPr>
@@ -1901,6 +1823,7 @@
           <w:p>
             <w:pPr>
               <w:pStyle w:val="Normal"/>
+              <w:spacing w:lineRule="auto" w:line="312"/>
               <w:rPr>
                 <w:sz w:val="22"/>
                 <w:szCs w:val="22"/>
@@ -1924,7 +1847,7 @@
         </w:tc>
         <w:tc>
           <w:tcPr>
-            <w:tcW w:w="1740" w:type="dxa"/>
+            <w:tcW w:w="1739" w:type="dxa"/>
             <w:tcBorders/>
             <w:shd w:fill="auto" w:val="clear"/>
           </w:tcPr>
@@ -1952,6 +1875,7 @@
           <w:p>
             <w:pPr>
               <w:pStyle w:val="Normal"/>
+              <w:spacing w:lineRule="auto" w:line="312"/>
               <w:rPr>
                 <w:sz w:val="22"/>
                 <w:szCs w:val="22"/>
@@ -1996,6 +1920,7 @@
           <w:p>
             <w:pPr>
               <w:pStyle w:val="Normal"/>
+              <w:spacing w:lineRule="auto" w:line="312"/>
               <w:rPr>
                 <w:sz w:val="22"/>
                 <w:szCs w:val="22"/>
@@ -2012,7 +1937,7 @@
         </w:tc>
         <w:tc>
           <w:tcPr>
-            <w:tcW w:w="1800" w:type="dxa"/>
+            <w:tcW w:w="1801" w:type="dxa"/>
             <w:tcBorders/>
             <w:shd w:fill="auto" w:val="clear"/>
           </w:tcPr>
@@ -2040,6 +1965,7 @@
           <w:p>
             <w:pPr>
               <w:pStyle w:val="Normal"/>
+              <w:spacing w:lineRule="auto" w:line="312"/>
               <w:rPr>
                 <w:sz w:val="22"/>
                 <w:szCs w:val="22"/>
@@ -2084,6 +2010,7 @@
           <w:p>
             <w:pPr>
               <w:pStyle w:val="Normal"/>
+              <w:spacing w:lineRule="auto" w:line="312"/>
               <w:rPr>
                 <w:sz w:val="22"/>
                 <w:szCs w:val="22"/>
@@ -2122,20 +2049,13 @@
                 <w:sz w:val="22"/>
                 <w:szCs w:val="22"/>
               </w:rPr>
-              <w:t>2</w:t>
-            </w:r>
-            <w:r>
-              <w:rPr>
-                <w:sz w:val="22"/>
-                <w:szCs w:val="22"/>
-              </w:rPr>
-              <w:t>)</w:t>
+              <w:t>2)</w:t>
             </w:r>
           </w:p>
         </w:tc>
         <w:tc>
           <w:tcPr>
-            <w:tcW w:w="1740" w:type="dxa"/>
+            <w:tcW w:w="1739" w:type="dxa"/>
             <w:tcBorders/>
             <w:shd w:fill="auto" w:val="clear"/>
           </w:tcPr>
@@ -2191,7 +2111,7 @@
         </w:tc>
         <w:tc>
           <w:tcPr>
-            <w:tcW w:w="1800" w:type="dxa"/>
+            <w:tcW w:w="1801" w:type="dxa"/>
             <w:tcBorders/>
             <w:shd w:fill="auto" w:val="clear"/>
           </w:tcPr>
@@ -2263,19 +2183,11 @@
       </w:pPr>
       <w:r>
         <w:rPr/>
-        <w:t xml:space="preserve">Aufgrund der hohen Schwankungen in dem Aufgabenteil </w:t>
-      </w:r>
-      <w:r>
-        <w:rPr/>
-        <w:t>1</w:t>
-      </w:r>
-      <w:r>
-        <w:rPr/>
-        <w:t xml:space="preserve">b) der </w:t>
+        <w:t xml:space="preserve">Aufgrund der hohen Schwankungen in dem Aufgabenteil 1b) der </w:t>
       </w:r>
       <w:r>
         <w:rPr>
-          <w:rFonts w:cs="GreekC" w:ascii="Times New Roman" w:hAnsi="Times New Roman"/>
+          <w:rFonts w:cs="GreekC"/>
         </w:rPr>
         <w:t>η</w:t>
       </w:r>
@@ -2290,9 +2202,7 @@
         <w:t xml:space="preserve">beispielsweise zwischen [-9.2533;10.3996] </w:t>
       </w:r>
       <w:r>
-        <w:rPr>
-          <w:szCs w:val="24"/>
-        </w:rPr>
+        <w:rPr/>
       </w:r>
       <m:oMath xmlns:m="http://schemas.openxmlformats.org/officeDocument/2006/math">
         <m:f>
@@ -2345,9 +2255,7 @@
         <w:t xml:space="preserve"> und [0.5719;3.3608]</w:t>
       </w:r>
       <w:r>
-        <w:rPr>
-          <w:szCs w:val="24"/>
-        </w:rPr>
+        <w:rPr/>
       </w:r>
       <m:oMath xmlns:m="http://schemas.openxmlformats.org/officeDocument/2006/math">
         <m:f>
@@ -2405,25 +2313,17 @@
       </w:r>
       <w:r>
         <w:rPr>
-          <w:rFonts w:cs="GreekC" w:ascii="Times New Roman" w:hAnsi="Times New Roman"/>
+          <w:rFonts w:cs="GreekC"/>
         </w:rPr>
         <w:t>η</w:t>
       </w:r>
       <w:r>
         <w:rPr/>
-        <w:t xml:space="preserve">-Intervall geschlossen werden. Im Vergleich dazu wurde im Aufgabenteil </w:t>
-      </w:r>
-      <w:r>
-        <w:rPr/>
-        <w:t>1</w:t>
-      </w:r>
-      <w:r>
-        <w:rPr/>
-        <w:t xml:space="preserve">a) die Unsicherheit über den Mittelwert gebildet, weshalb das Intervall von </w:t>
+        <w:t xml:space="preserve">-Intervall geschlossen werden. Im Vergleich dazu wurde im Aufgabenteil 1a) die Unsicherheit über den Mittelwert gebildet, weshalb das Intervall von </w:t>
       </w:r>
       <w:r>
         <w:rPr>
-          <w:rFonts w:cs="GreekC" w:ascii="Times New Roman" w:hAnsi="Times New Roman"/>
+          <w:rFonts w:cs="GreekC"/>
         </w:rPr>
         <w:t>η</w:t>
       </w:r>
@@ -2438,9 +2338,7 @@
         <w:t xml:space="preserve">[1.3324;1.9278] </w:t>
       </w:r>
       <w:r>
-        <w:rPr>
-          <w:szCs w:val="24"/>
-        </w:rPr>
+        <w:rPr/>
       </w:r>
       <m:oMath xmlns:m="http://schemas.openxmlformats.org/officeDocument/2006/math">
         <m:f>
@@ -2501,27 +2399,11 @@
       </w:r>
       <w:r>
         <w:rPr/>
-        <w:t xml:space="preserve">Des Weiteren gelangen die kombinierten Unsicherheitswerte des Aufgabenteils </w:t>
-      </w:r>
-      <w:r>
-        <w:rPr/>
-        <w:t>1</w:t>
-      </w:r>
-      <w:r>
-        <w:rPr/>
-        <w:t xml:space="preserve">b) in den negativen Bereich, weswegen in diesem Versuch keine Unsicherheitswerte von </w:t>
-      </w:r>
-      <w:r>
-        <w:rPr/>
-        <w:t>1</w:t>
-      </w:r>
-      <w:r>
-        <w:rPr/>
-        <w:t xml:space="preserve">b) verwendet werden sollten. Das </w:t>
+        <w:t xml:space="preserve">Des Weiteren gelangen die kombinierten Unsicherheitswerte des Aufgabenteils 1b) in den negativen Bereich, weswegen in diesem Versuch keine Unsicherheitswerte von 1b) verwendet werden sollten. Das </w:t>
       </w:r>
       <w:r>
         <w:rPr>
-          <w:rFonts w:cs="GreekC" w:ascii="Times New Roman" w:hAnsi="Times New Roman"/>
+          <w:rFonts w:cs="GreekC"/>
         </w:rPr>
         <w:t>η</w:t>
       </w:r>
@@ -2536,9 +2418,7 @@
         <w:t xml:space="preserve">Intervall [2.3843;2.3854] </w:t>
       </w:r>
       <w:r>
-        <w:rPr>
-          <w:szCs w:val="24"/>
-        </w:rPr>
+        <w:rPr/>
       </w:r>
       <m:oMath xmlns:m="http://schemas.openxmlformats.org/officeDocument/2006/math">
         <m:f>
@@ -2592,33 +2472,17 @@
       </w:r>
       <w:r>
         <w:rPr/>
-        <w:t xml:space="preserve"> dem Aufgabenteil </w:t>
-      </w:r>
-      <w:r>
-        <w:rPr/>
-        <w:t>2</w:t>
-      </w:r>
-      <w:r>
-        <w:rPr/>
-        <w:t xml:space="preserve">) eignet sich ebenfalls schlecht als Beurteilung der Messunsicherheiten, da es sehr klein ist. Die berechneten Unsicherheiten basieren auf dem Modell der Linearen Regression, weswegen die berechneten Werte nicht immer reale Bedingungen miteinschließen. Das </w:t>
+        <w:t xml:space="preserve"> dem Aufgabenteil 2) eignet sich ebenfalls schlecht als Beurteilung der Messunsicherheiten, da es sehr klein ist. Die berechneten Unsicherheiten basieren auf dem Modell der Linearen Regression, weswegen die berechneten Werte nicht immer reale Bedingungen miteinschließen. Das </w:t>
       </w:r>
       <w:r>
         <w:rPr>
-          <w:rFonts w:cs="GreekC" w:ascii="Times New Roman" w:hAnsi="Times New Roman"/>
+          <w:rFonts w:cs="GreekC"/>
         </w:rPr>
         <w:t>η</w:t>
       </w:r>
       <w:r>
         <w:rPr/>
-        <w:t xml:space="preserve">-Intervall </w:t>
-      </w:r>
-      <w:r>
-        <w:rPr/>
-        <w:t>1</w:t>
-      </w:r>
-      <w:r>
-        <w:rPr/>
-        <w:t xml:space="preserve">a) eignet sich als beste Methode zur Bestimmung der Messunsicherheiten, da über mehrere Messungen gemittelt wird und reale Umweltfaktoren die Werte beeinflussen. </w:t>
+        <w:t xml:space="preserve">-Intervall 1a) eignet sich als beste Methode zur Bestimmung der Messunsicherheiten, da über mehrere Messungen gemittelt wird und reale Umweltfaktoren die Werte beeinflussen. </w:t>
       </w:r>
     </w:p>
     <w:p>
@@ -4301,89 +4165,42 @@
     <w:pPr/>
     <w:rPr/>
   </w:style>
-  <w:style w:type="paragraph" w:styleId="List2">
+  <w:style w:type="paragraph" w:styleId="ListBullet3">
     <w:name w:val="List Bullet 3"/>
     <w:basedOn w:val="Normal"/>
     <w:semiHidden/>
-    <w:pPr>
-      <w:ind w:left="714" w:hanging="357"/>
-    </w:pPr>
-    <w:rPr/>
-  </w:style>
-  <w:style w:type="paragraph" w:styleId="List3">
+    <w:qFormat/>
+    <w:pPr>
+      <w:tabs>
+        <w:tab w:val="left" w:pos="1077" w:leader="none"/>
+      </w:tabs>
+      <w:ind w:left="1077" w:hanging="357"/>
+    </w:pPr>
+    <w:rPr/>
+  </w:style>
+  <w:style w:type="paragraph" w:styleId="ListBullet4">
     <w:name w:val="List Bullet 4"/>
     <w:basedOn w:val="Normal"/>
     <w:semiHidden/>
-    <w:pPr>
-      <w:ind w:left="1077" w:hanging="357"/>
-    </w:pPr>
-    <w:rPr/>
-  </w:style>
-  <w:style w:type="paragraph" w:styleId="List4">
+    <w:qFormat/>
+    <w:pPr>
+      <w:tabs>
+        <w:tab w:val="right" w:pos="1440" w:leader="none"/>
+      </w:tabs>
+      <w:ind w:left="1434" w:hanging="357"/>
+    </w:pPr>
+    <w:rPr/>
+  </w:style>
+  <w:style w:type="paragraph" w:styleId="ListBullet5">
     <w:name w:val="List Bullet 5"/>
     <w:basedOn w:val="Normal"/>
     <w:semiHidden/>
-    <w:pPr>
-      <w:ind w:left="1434" w:hanging="357"/>
-    </w:pPr>
-    <w:rPr/>
-  </w:style>
-  <w:style w:type="paragraph" w:styleId="List5">
-    <w:name w:val="List Number"/>
-    <w:basedOn w:val="Normal"/>
-    <w:semiHidden/>
-    <w:pPr>
+    <w:qFormat/>
+    <w:pPr>
+      <w:tabs>
+        <w:tab w:val="left" w:pos="1786" w:leader="none"/>
+      </w:tabs>
       <w:ind w:left="1797" w:hanging="357"/>
-    </w:pPr>
-    <w:rPr/>
-  </w:style>
-  <w:style w:type="paragraph" w:styleId="ListContinue">
-    <w:name w:val="List Continue"/>
-    <w:basedOn w:val="Normal"/>
-    <w:semiHidden/>
-    <w:qFormat/>
-    <w:pPr>
-      <w:ind w:left="357" w:hanging="0"/>
-    </w:pPr>
-    <w:rPr/>
-  </w:style>
-  <w:style w:type="paragraph" w:styleId="ListContinue2">
-    <w:name w:val="List Continue 2"/>
-    <w:basedOn w:val="Normal"/>
-    <w:semiHidden/>
-    <w:qFormat/>
-    <w:pPr>
-      <w:ind w:left="720" w:hanging="0"/>
-    </w:pPr>
-    <w:rPr/>
-  </w:style>
-  <w:style w:type="paragraph" w:styleId="ListContinue3">
-    <w:name w:val="List Continue 3"/>
-    <w:basedOn w:val="Normal"/>
-    <w:semiHidden/>
-    <w:qFormat/>
-    <w:pPr>
-      <w:ind w:left="1077" w:hanging="0"/>
-    </w:pPr>
-    <w:rPr/>
-  </w:style>
-  <w:style w:type="paragraph" w:styleId="ListContinue4">
-    <w:name w:val="List Continue 4"/>
-    <w:basedOn w:val="Normal"/>
-    <w:semiHidden/>
-    <w:qFormat/>
-    <w:pPr>
-      <w:ind w:left="1440" w:hanging="0"/>
-    </w:pPr>
-    <w:rPr/>
-  </w:style>
-  <w:style w:type="paragraph" w:styleId="ListContinue5">
-    <w:name w:val="List Continue 5"/>
-    <w:basedOn w:val="Normal"/>
-    <w:semiHidden/>
-    <w:qFormat/>
-    <w:pPr>
-      <w:ind w:left="1797" w:hanging="0"/>
     </w:pPr>
     <w:rPr/>
   </w:style>
@@ -4397,6 +4214,56 @@
         <w:tab w:val="left" w:pos="357" w:leader="none"/>
       </w:tabs>
       <w:ind w:left="357" w:hanging="357"/>
+    </w:pPr>
+    <w:rPr/>
+  </w:style>
+  <w:style w:type="paragraph" w:styleId="ListContinue">
+    <w:name w:val="List Continue"/>
+    <w:basedOn w:val="Normal"/>
+    <w:semiHidden/>
+    <w:qFormat/>
+    <w:pPr>
+      <w:ind w:left="357" w:hanging="0"/>
+    </w:pPr>
+    <w:rPr/>
+  </w:style>
+  <w:style w:type="paragraph" w:styleId="ListContinue2">
+    <w:name w:val="List Continue 2"/>
+    <w:basedOn w:val="Normal"/>
+    <w:semiHidden/>
+    <w:qFormat/>
+    <w:pPr>
+      <w:ind w:left="720" w:hanging="0"/>
+    </w:pPr>
+    <w:rPr/>
+  </w:style>
+  <w:style w:type="paragraph" w:styleId="ListContinue3">
+    <w:name w:val="List Continue 3"/>
+    <w:basedOn w:val="Normal"/>
+    <w:semiHidden/>
+    <w:qFormat/>
+    <w:pPr>
+      <w:ind w:left="1077" w:hanging="0"/>
+    </w:pPr>
+    <w:rPr/>
+  </w:style>
+  <w:style w:type="paragraph" w:styleId="ListContinue4">
+    <w:name w:val="List Continue 4"/>
+    <w:basedOn w:val="Normal"/>
+    <w:semiHidden/>
+    <w:qFormat/>
+    <w:pPr>
+      <w:ind w:left="1440" w:hanging="0"/>
+    </w:pPr>
+    <w:rPr/>
+  </w:style>
+  <w:style w:type="paragraph" w:styleId="ListContinue5">
+    <w:name w:val="List Continue 5"/>
+    <w:basedOn w:val="Normal"/>
+    <w:semiHidden/>
+    <w:qFormat/>
+    <w:pPr>
+      <w:ind w:left="1797" w:hanging="0"/>
     </w:pPr>
     <w:rPr/>
   </w:style>
@@ -4542,11 +4409,11 @@
   </w:style>
   <w:style w:type="paragraph" w:styleId="TextBodyIndent">
     <w:name w:val="Body Text Indent"/>
-    <w:basedOn w:val="Normal"/>
-    <w:semiHidden/>
-    <w:pPr>
-      <w:spacing w:before="120" w:after="120"/>
-      <w:ind w:left="283" w:hanging="0"/>
+    <w:basedOn w:val="TextBody"/>
+    <w:semiHidden/>
+    <w:qFormat/>
+    <w:pPr>
+      <w:ind w:firstLine="210"/>
     </w:pPr>
     <w:rPr/>
   </w:style>
@@ -4573,16 +4440,6 @@
     <w:rPr>
       <w:sz w:val="16"/>
     </w:rPr>
-  </w:style>
-  <w:style w:type="paragraph" w:styleId="BodyTextIndent">
-    <w:name w:val="Body Text Indent"/>
-    <w:basedOn w:val="TextBody"/>
-    <w:semiHidden/>
-    <w:qFormat/>
-    <w:pPr>
-      <w:ind w:firstLine="210"/>
-    </w:pPr>
-    <w:rPr/>
   </w:style>
   <w:style w:type="paragraph" w:styleId="BodyTextFirstIndent2">
     <w:name w:val="Body Text First Indent 2"/>
@@ -4723,45 +4580,6 @@
     <w:qFormat/>
     <w:pPr>
       <w:ind w:left="200" w:hanging="200"/>
-    </w:pPr>
-    <w:rPr/>
-  </w:style>
-  <w:style w:type="paragraph" w:styleId="ListBullet4">
-    <w:name w:val="List Bullet 4"/>
-    <w:basedOn w:val="Normal"/>
-    <w:semiHidden/>
-    <w:qFormat/>
-    <w:pPr>
-      <w:tabs>
-        <w:tab w:val="right" w:pos="1440" w:leader="none"/>
-      </w:tabs>
-      <w:ind w:left="1434" w:hanging="357"/>
-    </w:pPr>
-    <w:rPr/>
-  </w:style>
-  <w:style w:type="paragraph" w:styleId="ListBullet5">
-    <w:name w:val="List Bullet 5"/>
-    <w:basedOn w:val="Normal"/>
-    <w:semiHidden/>
-    <w:qFormat/>
-    <w:pPr>
-      <w:tabs>
-        <w:tab w:val="left" w:pos="1786" w:leader="none"/>
-      </w:tabs>
-      <w:ind w:left="1797" w:hanging="357"/>
-    </w:pPr>
-    <w:rPr/>
-  </w:style>
-  <w:style w:type="paragraph" w:styleId="ListBullet3">
-    <w:name w:val="List Bullet 3"/>
-    <w:basedOn w:val="Normal"/>
-    <w:semiHidden/>
-    <w:qFormat/>
-    <w:pPr>
-      <w:tabs>
-        <w:tab w:val="left" w:pos="1077" w:leader="none"/>
-      </w:tabs>
-      <w:ind w:left="1077" w:hanging="357"/>
     </w:pPr>
     <w:rPr/>
   </w:style>

</xml_diff>